<commit_message>
ec2 and IAM for CDAA
</commit_message>
<xml_diff>
--- a/AWS/AWS Certified Developer Associate Certification 2017.docx
+++ b/AWS/AWS Certified Developer Associate Certification 2017.docx
@@ -1,6 +1,6 @@
 
 <file path=word/document.xml><?xml version="1.0" encoding="utf-8"?>
-<w:document xmlns:wpc="http://schemas.microsoft.com/office/word/2010/wordprocessingCanvas" xmlns:mo="http://schemas.microsoft.com/office/mac/office/2008/main" xmlns:mc="http://schemas.openxmlformats.org/markup-compatibility/2006" xmlns:mv="urn:schemas-microsoft-com:mac:vml" xmlns:o="urn:schemas-microsoft-com:office:office" xmlns:r="http://schemas.openxmlformats.org/officeDocument/2006/relationships" xmlns:m="http://schemas.openxmlformats.org/officeDocument/2006/math" xmlns:v="urn:schemas-microsoft-com:vml" xmlns:wp14="http://schemas.microsoft.com/office/word/2010/wordprocessingDrawing" xmlns:wp="http://schemas.openxmlformats.org/drawingml/2006/wordprocessingDrawing" xmlns:w10="urn:schemas-microsoft-com:office:word" xmlns:w="http://schemas.openxmlformats.org/wordprocessingml/2006/main" xmlns:w14="http://schemas.microsoft.com/office/word/2010/wordml" xmlns:w15="http://schemas.microsoft.com/office/word/2012/wordml" xmlns:wpg="http://schemas.microsoft.com/office/word/2010/wordprocessingGroup" xmlns:wpi="http://schemas.microsoft.com/office/word/2010/wordprocessingInk" xmlns:wne="http://schemas.microsoft.com/office/word/2006/wordml" xmlns:wps="http://schemas.microsoft.com/office/word/2010/wordprocessingShape" mc:Ignorable="w14 w15 wp14">
+<w:document xmlns:wpc="http://schemas.microsoft.com/office/word/2010/wordprocessingCanvas" xmlns:mc="http://schemas.openxmlformats.org/markup-compatibility/2006" xmlns:o="urn:schemas-microsoft-com:office:office" xmlns:r="http://schemas.openxmlformats.org/officeDocument/2006/relationships" xmlns:m="http://schemas.openxmlformats.org/officeDocument/2006/math" xmlns:v="urn:schemas-microsoft-com:vml" xmlns:wp14="http://schemas.microsoft.com/office/word/2010/wordprocessingDrawing" xmlns:wp="http://schemas.openxmlformats.org/drawingml/2006/wordprocessingDrawing" xmlns:w10="urn:schemas-microsoft-com:office:word" xmlns:w="http://schemas.openxmlformats.org/wordprocessingml/2006/main" xmlns:w14="http://schemas.microsoft.com/office/word/2010/wordml" xmlns:w15="http://schemas.microsoft.com/office/word/2012/wordml" xmlns:wpg="http://schemas.microsoft.com/office/word/2010/wordprocessingGroup" xmlns:wpi="http://schemas.microsoft.com/office/word/2010/wordprocessingInk" xmlns:wne="http://schemas.microsoft.com/office/word/2006/wordml" xmlns:wps="http://schemas.microsoft.com/office/word/2010/wordprocessingShape" mc:Ignorable="w14 w15 wp14">
   <w:body>
     <w:p>
       <w:pPr>
@@ -31,6 +31,9 @@
       <w:r>
         <w:t>Partners drive certifications like technology partners and consulting partners.</w:t>
       </w:r>
+      <w:r>
+        <w:t xml:space="preserve"> Use these notes in addition with CSAA</w:t>
+      </w:r>
     </w:p>
     <w:p>
       <w:r>
@@ -88,6 +91,18 @@
       </w:pPr>
       <w:r>
         <w:t>Section 3 – IAM</w:t>
+      </w:r>
+    </w:p>
+    <w:p>
+      <w:pPr>
+        <w:pStyle w:val="ListParagraph"/>
+        <w:numPr>
+          <w:ilvl w:val="0"/>
+          <w:numId w:val="2"/>
+        </w:numPr>
+      </w:pPr>
+      <w:r>
+        <w:t>Section 4 – EC2</w:t>
       </w:r>
     </w:p>
     <w:p>
@@ -240,21 +255,7 @@
           <w:b/>
         </w:rPr>
         <w:lastRenderedPageBreak/>
-        <w:t xml:space="preserve">AWS Infrastructure, compute, database, storage, network &amp; content deliver, management tools, security &amp; identity. Focuses on API calls and </w:t>
-      </w:r>
-      <w:proofErr w:type="spellStart"/>
-      <w:r>
-        <w:rPr>
-          <w:b/>
-        </w:rPr>
-        <w:t>dynamoDB</w:t>
-      </w:r>
-      <w:proofErr w:type="spellEnd"/>
-      <w:r>
-        <w:rPr>
-          <w:b/>
-        </w:rPr>
-        <w:t>.</w:t>
+        <w:t>AWS Infrastructure, compute, database, storage, network &amp; content deliver, management tools, security &amp; identity. Focuses on API calls and dynamoDB.</w:t>
       </w:r>
     </w:p>
     <w:p>
@@ -353,15 +354,7 @@
         <w:t>SMS (Server Migration Service)</w:t>
       </w:r>
       <w:r>
-        <w:t xml:space="preserve"> – migrate </w:t>
-      </w:r>
-      <w:proofErr w:type="spellStart"/>
-      <w:r>
-        <w:t>VmWare</w:t>
-      </w:r>
-      <w:proofErr w:type="spellEnd"/>
-      <w:r>
-        <w:t xml:space="preserve"> VM to cloud. </w:t>
+        <w:t xml:space="preserve"> – migrate VmWare VM to cloud. </w:t>
       </w:r>
       <w:r>
         <w:t xml:space="preserve">50 at the same time. </w:t>
@@ -411,14 +404,12 @@
           <w:numId w:val="4"/>
         </w:numPr>
       </w:pPr>
-      <w:proofErr w:type="spellStart"/>
       <w:r>
         <w:rPr>
           <w:b/>
         </w:rPr>
         <w:t>Config</w:t>
       </w:r>
-      <w:proofErr w:type="spellEnd"/>
       <w:r>
         <w:t xml:space="preserve"> – proactively monitor environment in AWS. </w:t>
       </w:r>
@@ -449,19 +440,11 @@
           <w:numId w:val="4"/>
         </w:numPr>
       </w:pPr>
-      <w:proofErr w:type="spellStart"/>
-      <w:r>
-        <w:rPr>
-          <w:b/>
-        </w:rPr>
-        <w:t>PinPoint</w:t>
-      </w:r>
-      <w:proofErr w:type="spellEnd"/>
-      <w:r>
-        <w:rPr>
-          <w:b/>
-        </w:rPr>
-        <w:t xml:space="preserve"> </w:t>
+      <w:r>
+        <w:rPr>
+          <w:b/>
+        </w:rPr>
+        <w:t xml:space="preserve">PinPoint </w:t>
       </w:r>
       <w:r>
         <w:t xml:space="preserve">– enables and engage with your users. Gather data with users and the apps they use. </w:t>
@@ -469,11 +452,202 @@
     </w:p>
     <w:p/>
     <w:p>
-      <w:r>
+      <w:pPr>
+        <w:rPr>
+          <w:b/>
+        </w:rPr>
+      </w:pPr>
+      <w:r>
+        <w:rPr>
+          <w:b/>
+        </w:rPr>
         <w:t>IAM (Identity Access Management)</w:t>
+      </w:r>
+    </w:p>
+    <w:p>
+      <w:pPr>
+        <w:pStyle w:val="ListParagraph"/>
+        <w:numPr>
+          <w:ilvl w:val="0"/>
+          <w:numId w:val="5"/>
+        </w:numPr>
+      </w:pPr>
+      <w:r>
+        <w:t xml:space="preserve">You can authenticate your services with </w:t>
+      </w:r>
+      <w:r>
+        <w:rPr>
+          <w:b/>
+        </w:rPr>
+        <w:t>Web Identity Federation</w:t>
+      </w:r>
+      <w:r>
+        <w:t xml:space="preserve"> like LinkedIn, FB, etc. </w:t>
+      </w:r>
+    </w:p>
+    <w:p>
+      <w:pPr>
+        <w:pStyle w:val="ListParagraph"/>
+        <w:numPr>
+          <w:ilvl w:val="1"/>
+          <w:numId w:val="5"/>
+        </w:numPr>
+      </w:pPr>
+      <w:r>
+        <w:t>Done by STS</w:t>
+      </w:r>
+    </w:p>
+    <w:p>
+      <w:pPr>
+        <w:pStyle w:val="ListParagraph"/>
+        <w:numPr>
+          <w:ilvl w:val="1"/>
+          <w:numId w:val="5"/>
+        </w:numPr>
+      </w:pPr>
+      <w:r>
+        <w:t>Found in IAM under “Web Identity Federation Playground”</w:t>
+      </w:r>
+    </w:p>
+    <w:p>
+      <w:pPr>
+        <w:pStyle w:val="ListParagraph"/>
+        <w:numPr>
+          <w:ilvl w:val="1"/>
+          <w:numId w:val="5"/>
+        </w:numPr>
+      </w:pPr>
+      <w:r>
+        <w:t>API call is AssumeRoleWithSAML</w:t>
+      </w:r>
+    </w:p>
+    <w:p>
+      <w:pPr>
+        <w:pStyle w:val="ListParagraph"/>
+        <w:numPr>
+          <w:ilvl w:val="2"/>
+          <w:numId w:val="5"/>
+        </w:numPr>
+      </w:pPr>
+      <w:r>
+        <w:t>Covered quite a bit in the quiz.</w:t>
+      </w:r>
+    </w:p>
+    <w:p/>
+    <w:p>
+      <w:pPr>
+        <w:rPr>
+          <w:b/>
+        </w:rPr>
+      </w:pPr>
+      <w:r>
+        <w:rPr>
+          <w:b/>
+        </w:rPr>
+        <w:t>EC2</w:t>
+      </w:r>
+    </w:p>
+    <w:p>
+      <w:pPr>
+        <w:pStyle w:val="ListParagraph"/>
+        <w:numPr>
+          <w:ilvl w:val="0"/>
+          <w:numId w:val="5"/>
+        </w:numPr>
+        <w:rPr>
+          <w:b/>
+        </w:rPr>
+      </w:pPr>
+      <w:r>
+        <w:t xml:space="preserve">Reserved – reserve capacity for continued workloads. </w:t>
+      </w:r>
+    </w:p>
+    <w:p>
+      <w:pPr>
+        <w:pStyle w:val="ListParagraph"/>
+        <w:numPr>
+          <w:ilvl w:val="0"/>
+          <w:numId w:val="5"/>
+        </w:numPr>
+        <w:rPr>
+          <w:b/>
+        </w:rPr>
+      </w:pPr>
+      <w:r>
+        <w:t xml:space="preserve">Dedicated – Save costs by use server-bound licenses. </w:t>
+      </w:r>
+    </w:p>
+    <w:p>
+      <w:pPr>
+        <w:pStyle w:val="ListParagraph"/>
+        <w:numPr>
+          <w:ilvl w:val="1"/>
+          <w:numId w:val="5"/>
+        </w:numPr>
+        <w:rPr>
+          <w:b/>
+        </w:rPr>
+      </w:pPr>
+      <w:r>
+        <w:t>Useful for regulatory requirements</w:t>
+      </w:r>
+    </w:p>
+    <w:p>
+      <w:pPr>
+        <w:pStyle w:val="ListParagraph"/>
+        <w:numPr>
+          <w:ilvl w:val="0"/>
+          <w:numId w:val="5"/>
+        </w:numPr>
+        <w:rPr>
+          <w:b/>
+        </w:rPr>
+      </w:pPr>
+      <w:r>
+        <w:t>EBS – put in an AZ to protect from storage array failures</w:t>
+      </w:r>
+    </w:p>
+    <w:p>
+      <w:pPr>
+        <w:pStyle w:val="ListParagraph"/>
+        <w:numPr>
+          <w:ilvl w:val="1"/>
+          <w:numId w:val="5"/>
+        </w:numPr>
+        <w:rPr>
+          <w:b/>
+        </w:rPr>
+      </w:pPr>
+      <w:r>
+        <w:t xml:space="preserve">Magnetic volumes is important for not frequently accessed </w:t>
+      </w:r>
+      <w:r>
+        <w:t>data except for ST1</w:t>
       </w:r>
       <w:bookmarkStart w:id="0" w:name="_GoBack"/>
       <w:bookmarkEnd w:id="0"/>
+    </w:p>
+    <w:p>
+      <w:pPr>
+        <w:pStyle w:val="ListParagraph"/>
+        <w:numPr>
+          <w:ilvl w:val="1"/>
+          <w:numId w:val="5"/>
+        </w:numPr>
+        <w:rPr>
+          <w:b/>
+        </w:rPr>
+      </w:pPr>
+      <w:r>
+        <w:t>Magnetic Standard is basically cold but is bootable.</w:t>
+      </w:r>
+    </w:p>
+    <w:p>
+      <w:pPr>
+        <w:rPr>
+          <w:b/>
+        </w:rPr>
+      </w:pPr>
     </w:p>
     <w:sectPr>
       <w:pgSz w:w="12240" w:h="15840"/>
@@ -486,8 +660,8 @@
 </file>
 
 <file path=word/numbering.xml><?xml version="1.0" encoding="utf-8"?>
-<w:numbering xmlns:wpc="http://schemas.microsoft.com/office/word/2010/wordprocessingCanvas" xmlns:mo="http://schemas.microsoft.com/office/mac/office/2008/main" xmlns:mc="http://schemas.openxmlformats.org/markup-compatibility/2006" xmlns:mv="urn:schemas-microsoft-com:mac:vml" xmlns:o="urn:schemas-microsoft-com:office:office" xmlns:r="http://schemas.openxmlformats.org/officeDocument/2006/relationships" xmlns:m="http://schemas.openxmlformats.org/officeDocument/2006/math" xmlns:v="urn:schemas-microsoft-com:vml" xmlns:wp14="http://schemas.microsoft.com/office/word/2010/wordprocessingDrawing" xmlns:wp="http://schemas.openxmlformats.org/drawingml/2006/wordprocessingDrawing" xmlns:w10="urn:schemas-microsoft-com:office:word" xmlns:w="http://schemas.openxmlformats.org/wordprocessingml/2006/main" xmlns:w14="http://schemas.microsoft.com/office/word/2010/wordml" xmlns:w15="http://schemas.microsoft.com/office/word/2012/wordml" xmlns:wpg="http://schemas.microsoft.com/office/word/2010/wordprocessingGroup" xmlns:wpi="http://schemas.microsoft.com/office/word/2010/wordprocessingInk" xmlns:wne="http://schemas.microsoft.com/office/word/2006/wordml" xmlns:wps="http://schemas.microsoft.com/office/word/2010/wordprocessingShape" mc:Ignorable="w14 w15 wp14">
-  <w:abstractNum w:abstractNumId="0">
+<w:numbering xmlns:wpc="http://schemas.microsoft.com/office/word/2010/wordprocessingCanvas" xmlns:mc="http://schemas.openxmlformats.org/markup-compatibility/2006" xmlns:o="urn:schemas-microsoft-com:office:office" xmlns:r="http://schemas.openxmlformats.org/officeDocument/2006/relationships" xmlns:m="http://schemas.openxmlformats.org/officeDocument/2006/math" xmlns:v="urn:schemas-microsoft-com:vml" xmlns:wp14="http://schemas.microsoft.com/office/word/2010/wordprocessingDrawing" xmlns:wp="http://schemas.openxmlformats.org/drawingml/2006/wordprocessingDrawing" xmlns:w10="urn:schemas-microsoft-com:office:word" xmlns:w="http://schemas.openxmlformats.org/wordprocessingml/2006/main" xmlns:w14="http://schemas.microsoft.com/office/word/2010/wordml" xmlns:w15="http://schemas.microsoft.com/office/word/2012/wordml" xmlns:wpg="http://schemas.microsoft.com/office/word/2010/wordprocessingGroup" xmlns:wpi="http://schemas.microsoft.com/office/word/2010/wordprocessingInk" xmlns:wne="http://schemas.microsoft.com/office/word/2006/wordml" xmlns:wps="http://schemas.microsoft.com/office/word/2010/wordprocessingShape" mc:Ignorable="w14 w15 wp14">
+  <w:abstractNum w:abstractNumId="0" w15:restartNumberingAfterBreak="0">
     <w:nsid w:val="480F3D2E"/>
     <w:multiLevelType w:val="hybridMultilevel"/>
     <w:tmpl w:val="A3883754"/>
@@ -600,7 +774,7 @@
       </w:rPr>
     </w:lvl>
   </w:abstractNum>
-  <w:abstractNum w:abstractNumId="1">
+  <w:abstractNum w:abstractNumId="1" w15:restartNumberingAfterBreak="0">
     <w:nsid w:val="59A84578"/>
     <w:multiLevelType w:val="hybridMultilevel"/>
     <w:tmpl w:val="7D22F236"/>
@@ -713,7 +887,120 @@
       </w:rPr>
     </w:lvl>
   </w:abstractNum>
-  <w:abstractNum w:abstractNumId="2">
+  <w:abstractNum w:abstractNumId="2" w15:restartNumberingAfterBreak="0">
+    <w:nsid w:val="69936E7D"/>
+    <w:multiLevelType w:val="hybridMultilevel"/>
+    <w:tmpl w:val="04627376"/>
+    <w:lvl w:ilvl="0" w:tplc="04090001">
+      <w:start w:val="1"/>
+      <w:numFmt w:val="bullet"/>
+      <w:lvlText w:val=""/>
+      <w:lvlJc w:val="left"/>
+      <w:pPr>
+        <w:ind w:left="720" w:hanging="360"/>
+      </w:pPr>
+      <w:rPr>
+        <w:rFonts w:ascii="Symbol" w:hAnsi="Symbol" w:hint="default"/>
+      </w:rPr>
+    </w:lvl>
+    <w:lvl w:ilvl="1" w:tplc="04090003">
+      <w:start w:val="1"/>
+      <w:numFmt w:val="bullet"/>
+      <w:lvlText w:val="o"/>
+      <w:lvlJc w:val="left"/>
+      <w:pPr>
+        <w:ind w:left="1440" w:hanging="360"/>
+      </w:pPr>
+      <w:rPr>
+        <w:rFonts w:ascii="Courier New" w:hAnsi="Courier New" w:cs="Courier New" w:hint="default"/>
+      </w:rPr>
+    </w:lvl>
+    <w:lvl w:ilvl="2" w:tplc="04090005">
+      <w:start w:val="1"/>
+      <w:numFmt w:val="bullet"/>
+      <w:lvlText w:val=""/>
+      <w:lvlJc w:val="left"/>
+      <w:pPr>
+        <w:ind w:left="2160" w:hanging="360"/>
+      </w:pPr>
+      <w:rPr>
+        <w:rFonts w:ascii="Wingdings" w:hAnsi="Wingdings" w:hint="default"/>
+      </w:rPr>
+    </w:lvl>
+    <w:lvl w:ilvl="3" w:tplc="04090001" w:tentative="1">
+      <w:start w:val="1"/>
+      <w:numFmt w:val="bullet"/>
+      <w:lvlText w:val=""/>
+      <w:lvlJc w:val="left"/>
+      <w:pPr>
+        <w:ind w:left="2880" w:hanging="360"/>
+      </w:pPr>
+      <w:rPr>
+        <w:rFonts w:ascii="Symbol" w:hAnsi="Symbol" w:hint="default"/>
+      </w:rPr>
+    </w:lvl>
+    <w:lvl w:ilvl="4" w:tplc="04090003" w:tentative="1">
+      <w:start w:val="1"/>
+      <w:numFmt w:val="bullet"/>
+      <w:lvlText w:val="o"/>
+      <w:lvlJc w:val="left"/>
+      <w:pPr>
+        <w:ind w:left="3600" w:hanging="360"/>
+      </w:pPr>
+      <w:rPr>
+        <w:rFonts w:ascii="Courier New" w:hAnsi="Courier New" w:cs="Courier New" w:hint="default"/>
+      </w:rPr>
+    </w:lvl>
+    <w:lvl w:ilvl="5" w:tplc="04090005" w:tentative="1">
+      <w:start w:val="1"/>
+      <w:numFmt w:val="bullet"/>
+      <w:lvlText w:val=""/>
+      <w:lvlJc w:val="left"/>
+      <w:pPr>
+        <w:ind w:left="4320" w:hanging="360"/>
+      </w:pPr>
+      <w:rPr>
+        <w:rFonts w:ascii="Wingdings" w:hAnsi="Wingdings" w:hint="default"/>
+      </w:rPr>
+    </w:lvl>
+    <w:lvl w:ilvl="6" w:tplc="04090001" w:tentative="1">
+      <w:start w:val="1"/>
+      <w:numFmt w:val="bullet"/>
+      <w:lvlText w:val=""/>
+      <w:lvlJc w:val="left"/>
+      <w:pPr>
+        <w:ind w:left="5040" w:hanging="360"/>
+      </w:pPr>
+      <w:rPr>
+        <w:rFonts w:ascii="Symbol" w:hAnsi="Symbol" w:hint="default"/>
+      </w:rPr>
+    </w:lvl>
+    <w:lvl w:ilvl="7" w:tplc="04090003" w:tentative="1">
+      <w:start w:val="1"/>
+      <w:numFmt w:val="bullet"/>
+      <w:lvlText w:val="o"/>
+      <w:lvlJc w:val="left"/>
+      <w:pPr>
+        <w:ind w:left="5760" w:hanging="360"/>
+      </w:pPr>
+      <w:rPr>
+        <w:rFonts w:ascii="Courier New" w:hAnsi="Courier New" w:cs="Courier New" w:hint="default"/>
+      </w:rPr>
+    </w:lvl>
+    <w:lvl w:ilvl="8" w:tplc="04090005" w:tentative="1">
+      <w:start w:val="1"/>
+      <w:numFmt w:val="bullet"/>
+      <w:lvlText w:val=""/>
+      <w:lvlJc w:val="left"/>
+      <w:pPr>
+        <w:ind w:left="6480" w:hanging="360"/>
+      </w:pPr>
+      <w:rPr>
+        <w:rFonts w:ascii="Wingdings" w:hAnsi="Wingdings" w:hint="default"/>
+      </w:rPr>
+    </w:lvl>
+  </w:abstractNum>
+  <w:abstractNum w:abstractNumId="3" w15:restartNumberingAfterBreak="0">
     <w:nsid w:val="7A112C28"/>
     <w:multiLevelType w:val="hybridMultilevel"/>
     <w:tmpl w:val="4D02BB1A"/>
@@ -826,7 +1113,7 @@
       </w:rPr>
     </w:lvl>
   </w:abstractNum>
-  <w:abstractNum w:abstractNumId="3">
+  <w:abstractNum w:abstractNumId="4" w15:restartNumberingAfterBreak="0">
     <w:nsid w:val="7C38395D"/>
     <w:multiLevelType w:val="hybridMultilevel"/>
     <w:tmpl w:val="B0A2E98A"/>
@@ -943,13 +1230,16 @@
     <w:abstractNumId w:val="1"/>
   </w:num>
   <w:num w:numId="2">
-    <w:abstractNumId w:val="2"/>
+    <w:abstractNumId w:val="3"/>
   </w:num>
   <w:num w:numId="3">
-    <w:abstractNumId w:val="3"/>
+    <w:abstractNumId w:val="4"/>
   </w:num>
   <w:num w:numId="4">
     <w:abstractNumId w:val="0"/>
+  </w:num>
+  <w:num w:numId="5">
+    <w:abstractNumId w:val="2"/>
   </w:num>
 </w:numbering>
 </file>
@@ -971,7 +1261,7 @@
       </w:pPr>
     </w:pPrDefault>
   </w:docDefaults>
-  <w:latentStyles w:defLockedState="0" w:defUIPriority="99" w:defSemiHidden="0" w:defUnhideWhenUsed="0" w:defQFormat="0" w:count="382">
+  <w:latentStyles w:defLockedState="0" w:defUIPriority="99" w:defSemiHidden="0" w:defUnhideWhenUsed="0" w:defQFormat="0" w:count="371">
     <w:lsdException w:name="Normal" w:uiPriority="0" w:qFormat="1"/>
     <w:lsdException w:name="heading 1" w:uiPriority="9" w:qFormat="1"/>
     <w:lsdException w:name="heading 2" w:semiHidden="1" w:uiPriority="9" w:unhideWhenUsed="1" w:qFormat="1"/>
@@ -1128,15 +1418,6 @@
     <w:lsdException w:name="Balloon Text" w:semiHidden="1" w:unhideWhenUsed="1"/>
     <w:lsdException w:name="Table Grid" w:uiPriority="59"/>
     <w:lsdException w:name="Table Theme" w:semiHidden="1" w:unhideWhenUsed="1"/>
-    <w:lsdException w:name="Note Level 1" w:semiHidden="1" w:unhideWhenUsed="1"/>
-    <w:lsdException w:name="Note Level 2" w:semiHidden="1" w:unhideWhenUsed="1"/>
-    <w:lsdException w:name="Note Level 3" w:semiHidden="1" w:unhideWhenUsed="1"/>
-    <w:lsdException w:name="Note Level 4" w:semiHidden="1" w:unhideWhenUsed="1"/>
-    <w:lsdException w:name="Note Level 5" w:semiHidden="1" w:unhideWhenUsed="1"/>
-    <w:lsdException w:name="Note Level 6" w:semiHidden="1" w:unhideWhenUsed="1"/>
-    <w:lsdException w:name="Note Level 7" w:semiHidden="1" w:unhideWhenUsed="1"/>
-    <w:lsdException w:name="Note Level 8" w:semiHidden="1" w:unhideWhenUsed="1"/>
-    <w:lsdException w:name="Note Level 9" w:semiHidden="1" w:unhideWhenUsed="1"/>
     <w:lsdException w:name="Placeholder Text" w:semiHidden="1"/>
     <w:lsdException w:name="No Spacing" w:uiPriority="1" w:qFormat="1"/>
     <w:lsdException w:name="Light Shading" w:uiPriority="60"/>
@@ -1352,8 +1633,6 @@
     <w:lsdException w:name="List Table 5 Dark Accent 6" w:uiPriority="50"/>
     <w:lsdException w:name="List Table 6 Colorful Accent 6" w:uiPriority="51"/>
     <w:lsdException w:name="List Table 7 Colorful Accent 6" w:uiPriority="52"/>
-    <w:lsdException w:name="Mention" w:semiHidden="1" w:unhideWhenUsed="1"/>
-    <w:lsdException w:name="Smart Hyperlink" w:semiHidden="1" w:unhideWhenUsed="1"/>
   </w:latentStyles>
   <w:style w:type="paragraph" w:default="1" w:styleId="Normal">
     <w:name w:val="Normal"/>

</xml_diff>

<commit_message>
s3 and ec2 CDA finish
</commit_message>
<xml_diff>
--- a/AWS/AWS Certified Developer Associate Certification 2017.docx
+++ b/AWS/AWS Certified Developer Associate Certification 2017.docx
@@ -1,6 +1,6 @@
 
 <file path=word/document.xml><?xml version="1.0" encoding="utf-8"?>
-<w:document xmlns:wpc="http://schemas.microsoft.com/office/word/2010/wordprocessingCanvas" xmlns:mc="http://schemas.openxmlformats.org/markup-compatibility/2006" xmlns:o="urn:schemas-microsoft-com:office:office" xmlns:r="http://schemas.openxmlformats.org/officeDocument/2006/relationships" xmlns:m="http://schemas.openxmlformats.org/officeDocument/2006/math" xmlns:v="urn:schemas-microsoft-com:vml" xmlns:wp14="http://schemas.microsoft.com/office/word/2010/wordprocessingDrawing" xmlns:wp="http://schemas.openxmlformats.org/drawingml/2006/wordprocessingDrawing" xmlns:w10="urn:schemas-microsoft-com:office:word" xmlns:w="http://schemas.openxmlformats.org/wordprocessingml/2006/main" xmlns:w14="http://schemas.microsoft.com/office/word/2010/wordml" xmlns:w15="http://schemas.microsoft.com/office/word/2012/wordml" xmlns:wpg="http://schemas.microsoft.com/office/word/2010/wordprocessingGroup" xmlns:wpi="http://schemas.microsoft.com/office/word/2010/wordprocessingInk" xmlns:wne="http://schemas.microsoft.com/office/word/2006/wordml" xmlns:wps="http://schemas.microsoft.com/office/word/2010/wordprocessingShape" mc:Ignorable="w14 w15 wp14">
+<w:document xmlns:wpc="http://schemas.microsoft.com/office/word/2010/wordprocessingCanvas" xmlns:mo="http://schemas.microsoft.com/office/mac/office/2008/main" xmlns:mc="http://schemas.openxmlformats.org/markup-compatibility/2006" xmlns:mv="urn:schemas-microsoft-com:mac:vml" xmlns:o="urn:schemas-microsoft-com:office:office" xmlns:r="http://schemas.openxmlformats.org/officeDocument/2006/relationships" xmlns:m="http://schemas.openxmlformats.org/officeDocument/2006/math" xmlns:v="urn:schemas-microsoft-com:vml" xmlns:wp14="http://schemas.microsoft.com/office/word/2010/wordprocessingDrawing" xmlns:wp="http://schemas.openxmlformats.org/drawingml/2006/wordprocessingDrawing" xmlns:w10="urn:schemas-microsoft-com:office:word" xmlns:w="http://schemas.openxmlformats.org/wordprocessingml/2006/main" xmlns:w14="http://schemas.microsoft.com/office/word/2010/wordml" xmlns:w15="http://schemas.microsoft.com/office/word/2012/wordml" xmlns:wpg="http://schemas.microsoft.com/office/word/2010/wordprocessingGroup" xmlns:wpi="http://schemas.microsoft.com/office/word/2010/wordprocessingInk" xmlns:wne="http://schemas.microsoft.com/office/word/2006/wordml" xmlns:wps="http://schemas.microsoft.com/office/word/2010/wordprocessingShape" mc:Ignorable="w14 w15 wp14">
   <w:body>
     <w:p>
       <w:pPr>
@@ -133,6 +133,18 @@
       </w:r>
       <w:r>
         <w:t xml:space="preserve"> SQS</w:t>
+      </w:r>
+    </w:p>
+    <w:p>
+      <w:pPr>
+        <w:pStyle w:val="ListParagraph"/>
+        <w:numPr>
+          <w:ilvl w:val="0"/>
+          <w:numId w:val="2"/>
+        </w:numPr>
+      </w:pPr>
+      <w:r>
+        <w:t>Route 53</w:t>
       </w:r>
     </w:p>
     <w:p>
@@ -624,30 +636,1990 @@
       <w:r>
         <w:t>data except for ST1</w:t>
       </w:r>
+    </w:p>
+    <w:p>
+      <w:pPr>
+        <w:pStyle w:val="ListParagraph"/>
+        <w:numPr>
+          <w:ilvl w:val="1"/>
+          <w:numId w:val="5"/>
+        </w:numPr>
+        <w:rPr>
+          <w:b/>
+        </w:rPr>
+      </w:pPr>
+      <w:r>
+        <w:t>Magnetic Standard is basically cold but is bootable.</w:t>
+      </w:r>
+    </w:p>
+    <w:p>
+      <w:pPr>
+        <w:pStyle w:val="ListParagraph"/>
+        <w:numPr>
+          <w:ilvl w:val="1"/>
+          <w:numId w:val="5"/>
+        </w:numPr>
+        <w:rPr>
+          <w:b/>
+        </w:rPr>
+      </w:pPr>
+      <w:r>
+        <w:t xml:space="preserve">Can encrypt by using a </w:t>
+      </w:r>
+      <w:r>
+        <w:t>third-party</w:t>
+      </w:r>
+      <w:r>
+        <w:t xml:space="preserve"> tool or by creating a copy and encrypting from that volume. </w:t>
+      </w:r>
+    </w:p>
+    <w:p>
+      <w:pPr>
+        <w:pStyle w:val="ListParagraph"/>
+        <w:numPr>
+          <w:ilvl w:val="1"/>
+          <w:numId w:val="5"/>
+        </w:numPr>
+        <w:spacing w:after="0" w:line="240" w:lineRule="auto"/>
+        <w:rPr>
+          <w:rFonts w:ascii="Calibri" w:hAnsi="Calibri" w:cs="Times New Roman"/>
+          <w:color w:val="000000"/>
+        </w:rPr>
+      </w:pPr>
+      <w:r>
+        <w:rPr>
+          <w:rFonts w:ascii="Calibri" w:hAnsi="Calibri" w:cs="Times New Roman"/>
+          <w:color w:val="000000"/>
+        </w:rPr>
+        <w:t>Can get data corruption if you are running an action while detaching a EBS volume.</w:t>
+      </w:r>
+    </w:p>
+    <w:p>
+      <w:pPr>
+        <w:pStyle w:val="ListParagraph"/>
+        <w:numPr>
+          <w:ilvl w:val="1"/>
+          <w:numId w:val="5"/>
+        </w:numPr>
+        <w:spacing w:after="0" w:line="240" w:lineRule="auto"/>
+        <w:rPr>
+          <w:rFonts w:ascii="Calibri" w:hAnsi="Calibri" w:cs="Times New Roman"/>
+          <w:color w:val="000000"/>
+        </w:rPr>
+      </w:pPr>
+      <w:r>
+        <w:rPr>
+          <w:rFonts w:ascii="Calibri" w:hAnsi="Calibri" w:cs="Times New Roman"/>
+          <w:color w:val="000000"/>
+        </w:rPr>
+        <w:t>Best to stop the instance when creating a snapshot although you can still take one while it is running.</w:t>
+      </w:r>
+    </w:p>
+    <w:p>
+      <w:pPr>
+        <w:pStyle w:val="ListParagraph"/>
+        <w:numPr>
+          <w:ilvl w:val="1"/>
+          <w:numId w:val="5"/>
+        </w:numPr>
+        <w:spacing w:after="0" w:line="240" w:lineRule="auto"/>
+        <w:rPr>
+          <w:rFonts w:ascii="Calibri" w:hAnsi="Calibri" w:cs="Times New Roman"/>
+          <w:color w:val="000000"/>
+        </w:rPr>
+      </w:pPr>
+      <w:r>
+        <w:rPr>
+          <w:rFonts w:ascii="Calibri" w:hAnsi="Calibri" w:cs="Times New Roman"/>
+          <w:color w:val="000000"/>
+        </w:rPr>
+        <w:t>Can change EBS volumes on the fly except magnetic standard drives.</w:t>
+      </w:r>
+    </w:p>
+    <w:p>
+      <w:pPr>
+        <w:pStyle w:val="ListParagraph"/>
+        <w:numPr>
+          <w:ilvl w:val="1"/>
+          <w:numId w:val="5"/>
+        </w:numPr>
+        <w:spacing w:after="0" w:line="240" w:lineRule="auto"/>
+        <w:rPr>
+          <w:rFonts w:ascii="Calibri" w:hAnsi="Calibri" w:cs="Times New Roman"/>
+          <w:color w:val="000000"/>
+        </w:rPr>
+      </w:pPr>
+      <w:r>
+        <w:rPr>
+          <w:rFonts w:ascii="Calibri" w:hAnsi="Calibri" w:cs="Times New Roman"/>
+          <w:color w:val="000000"/>
+        </w:rPr>
+        <w:t>Volumes must be in the same AZ. Can scale up only. Wait for 6 hours before making another change.</w:t>
+      </w:r>
+    </w:p>
+    <w:p>
+      <w:pPr>
+        <w:pStyle w:val="ListParagraph"/>
+        <w:numPr>
+          <w:ilvl w:val="0"/>
+          <w:numId w:val="5"/>
+        </w:numPr>
+        <w:rPr>
+          <w:b/>
+        </w:rPr>
+      </w:pPr>
+      <w:r>
+        <w:t xml:space="preserve">Public key/private key are padlocks. </w:t>
+      </w:r>
+    </w:p>
+    <w:p>
+      <w:pPr>
+        <w:pStyle w:val="ListParagraph"/>
+        <w:numPr>
+          <w:ilvl w:val="0"/>
+          <w:numId w:val="5"/>
+        </w:numPr>
+        <w:rPr>
+          <w:b/>
+        </w:rPr>
+      </w:pPr>
+      <w:r>
+        <w:lastRenderedPageBreak/>
+        <w:t>System Status checks and instance status checks.</w:t>
+      </w:r>
+    </w:p>
+    <w:p>
+      <w:pPr>
+        <w:pStyle w:val="ListParagraph"/>
+        <w:numPr>
+          <w:ilvl w:val="0"/>
+          <w:numId w:val="5"/>
+        </w:numPr>
+        <w:rPr>
+          <w:b/>
+        </w:rPr>
+      </w:pPr>
+      <w:r>
+        <w:t>1 instance can have multiple security groups</w:t>
+      </w:r>
+    </w:p>
+    <w:p>
+      <w:pPr>
+        <w:pStyle w:val="ListParagraph"/>
+        <w:numPr>
+          <w:ilvl w:val="0"/>
+          <w:numId w:val="5"/>
+        </w:numPr>
+        <w:rPr>
+          <w:b/>
+        </w:rPr>
+      </w:pPr>
+      <w:r>
+        <w:t>AWS command line</w:t>
+      </w:r>
+    </w:p>
+    <w:p>
+      <w:pPr>
+        <w:pStyle w:val="ListParagraph"/>
+        <w:numPr>
+          <w:ilvl w:val="1"/>
+          <w:numId w:val="5"/>
+        </w:numPr>
+        <w:rPr>
+          <w:b/>
+        </w:rPr>
+      </w:pPr>
+      <w:r>
+        <w:t xml:space="preserve">Best not to have a user but sometimes it is a must if your accessing the console remote via command line. </w:t>
+      </w:r>
+    </w:p>
+    <w:p>
+      <w:pPr>
+        <w:pStyle w:val="ListParagraph"/>
+        <w:numPr>
+          <w:ilvl w:val="1"/>
+          <w:numId w:val="5"/>
+        </w:numPr>
+        <w:rPr>
+          <w:b/>
+        </w:rPr>
+      </w:pPr>
+      <w:r>
+        <w:t xml:space="preserve">Use region command for pulling data from S3. </w:t>
+      </w:r>
+    </w:p>
+    <w:p>
+      <w:pPr>
+        <w:pStyle w:val="ListParagraph"/>
+        <w:numPr>
+          <w:ilvl w:val="1"/>
+          <w:numId w:val="5"/>
+        </w:numPr>
+        <w:rPr>
+          <w:b/>
+        </w:rPr>
+      </w:pPr>
+      <w:r>
+        <w:rPr>
+          <w:b/>
+        </w:rPr>
+        <w:t>Commands to know:</w:t>
+      </w:r>
+    </w:p>
+    <w:p>
+      <w:pPr>
+        <w:pStyle w:val="ListParagraph"/>
+        <w:numPr>
+          <w:ilvl w:val="2"/>
+          <w:numId w:val="5"/>
+        </w:numPr>
+        <w:rPr>
+          <w:b/>
+        </w:rPr>
+      </w:pPr>
+      <w:r>
+        <w:rPr>
+          <w:b/>
+        </w:rPr>
+        <w:t>Aws configure</w:t>
+      </w:r>
+    </w:p>
+    <w:p>
+      <w:pPr>
+        <w:pStyle w:val="ListParagraph"/>
+        <w:numPr>
+          <w:ilvl w:val="2"/>
+          <w:numId w:val="5"/>
+        </w:numPr>
+        <w:rPr>
+          <w:b/>
+        </w:rPr>
+      </w:pPr>
+      <w:r>
+        <w:rPr>
+          <w:b/>
+        </w:rPr>
+        <w:t>Describe-instances</w:t>
+      </w:r>
+    </w:p>
+    <w:p>
+      <w:pPr>
+        <w:pStyle w:val="ListParagraph"/>
+        <w:numPr>
+          <w:ilvl w:val="2"/>
+          <w:numId w:val="5"/>
+        </w:numPr>
+        <w:rPr>
+          <w:b/>
+        </w:rPr>
+      </w:pPr>
+      <w:r>
+        <w:rPr>
+          <w:b/>
+        </w:rPr>
+        <w:t>Describe-images</w:t>
+      </w:r>
+    </w:p>
+    <w:p>
+      <w:pPr>
+        <w:pStyle w:val="ListParagraph"/>
+        <w:numPr>
+          <w:ilvl w:val="2"/>
+          <w:numId w:val="5"/>
+        </w:numPr>
+        <w:rPr>
+          <w:b/>
+        </w:rPr>
+      </w:pPr>
+      <w:r>
+        <w:rPr>
+          <w:b/>
+        </w:rPr>
+        <w:t>Run-instances</w:t>
+      </w:r>
+    </w:p>
+    <w:p>
+      <w:pPr>
+        <w:pStyle w:val="ListParagraph"/>
+        <w:numPr>
+          <w:ilvl w:val="3"/>
+          <w:numId w:val="5"/>
+        </w:numPr>
+        <w:rPr>
+          <w:b/>
+        </w:rPr>
+      </w:pPr>
+      <w:r>
+        <w:t>Use right key pair and security group</w:t>
+      </w:r>
+    </w:p>
+    <w:p>
+      <w:pPr>
+        <w:pStyle w:val="ListParagraph"/>
+        <w:numPr>
+          <w:ilvl w:val="2"/>
+          <w:numId w:val="5"/>
+        </w:numPr>
+        <w:rPr>
+          <w:b/>
+        </w:rPr>
+      </w:pPr>
+      <w:r>
+        <w:rPr>
+          <w:b/>
+        </w:rPr>
+        <w:t>Terminate-instances</w:t>
+      </w:r>
+    </w:p>
+    <w:p>
+      <w:pPr>
+        <w:pStyle w:val="ListParagraph"/>
+        <w:numPr>
+          <w:ilvl w:val="2"/>
+          <w:numId w:val="5"/>
+        </w:numPr>
+        <w:rPr>
+          <w:b/>
+        </w:rPr>
+      </w:pPr>
+      <w:r>
+        <w:rPr>
+          <w:b/>
+        </w:rPr>
+        <w:t>--dry --run</w:t>
+      </w:r>
+    </w:p>
+    <w:p>
+      <w:pPr>
+        <w:pStyle w:val="ListParagraph"/>
+        <w:numPr>
+          <w:ilvl w:val="0"/>
+          <w:numId w:val="5"/>
+        </w:numPr>
+        <w:rPr>
+          <w:b/>
+        </w:rPr>
+      </w:pPr>
+      <w:r>
+        <w:t>Roles</w:t>
+      </w:r>
+    </w:p>
+    <w:p>
+      <w:pPr>
+        <w:pStyle w:val="ListParagraph"/>
+        <w:numPr>
+          <w:ilvl w:val="1"/>
+          <w:numId w:val="5"/>
+        </w:numPr>
+        <w:rPr>
+          <w:b/>
+        </w:rPr>
+      </w:pPr>
+      <w:r>
+        <w:t xml:space="preserve">Can attach existing roles to a running ec2 instance. </w:t>
+      </w:r>
+      <w:r>
+        <w:t xml:space="preserve">Change happens immediately. </w:t>
+      </w:r>
+    </w:p>
+    <w:p>
+      <w:pPr>
+        <w:rPr>
+          <w:rFonts w:ascii="Calibri" w:hAnsi="Calibri"/>
+          <w:color w:val="000000"/>
+        </w:rPr>
+      </w:pPr>
+      <w:hyperlink r:id="rId8" w:history="1">
+        <w:r>
+          <w:rPr>
+            <w:rStyle w:val="Hyperlink"/>
+            <w:rFonts w:ascii="Calibri" w:hAnsi="Calibri"/>
+            <w:color w:val="954F72"/>
+          </w:rPr>
+          <w:t>https://aws.amazon.com/blogs/security/new-attach-an-aws-iam-role-to-an-existing-amazon-ec2-instance-by-using-the-aws-cli/</w:t>
+        </w:r>
+      </w:hyperlink>
+    </w:p>
+    <w:p>
+      <w:pPr>
+        <w:rPr>
+          <w:rFonts w:ascii="Calibri" w:hAnsi="Calibri"/>
+          <w:color w:val="000000"/>
+        </w:rPr>
+      </w:pPr>
+      <w:hyperlink r:id="rId9" w:history="1">
+        <w:r>
+          <w:rPr>
+            <w:rStyle w:val="Hyperlink"/>
+            <w:rFonts w:ascii="Calibri" w:hAnsi="Calibri"/>
+            <w:color w:val="954F72"/>
+          </w:rPr>
+          <w:t>https://aws.amazon.com/blogs/security/easily-replace-or-attach-an-iam-role-to-an-existing-ec2-instance-by-using-the-ec2-console/</w:t>
+        </w:r>
+      </w:hyperlink>
+      <w:r>
+        <w:rPr>
+          <w:rFonts w:ascii="Calibri" w:hAnsi="Calibri"/>
+          <w:color w:val="000000"/>
+        </w:rPr>
+        <w:t> </w:t>
+      </w:r>
+    </w:p>
+    <w:p>
+      <w:pPr>
+        <w:rPr>
+          <w:rFonts w:ascii="Calibri" w:hAnsi="Calibri"/>
+          <w:color w:val="000000"/>
+        </w:rPr>
+      </w:pPr>
+      <w:r>
+        <w:rPr>
+          <w:rFonts w:ascii="Calibri" w:hAnsi="Calibri"/>
+          <w:color w:val="000000"/>
+        </w:rPr>
+        <w:t>Http responses can be done with API gateway using SDK’s with Lambda. </w:t>
+      </w:r>
+    </w:p>
+    <w:p>
+      <w:pPr>
+        <w:rPr>
+          <w:rFonts w:ascii="Calibri" w:hAnsi="Calibri"/>
+          <w:b/>
+          <w:color w:val="000000"/>
+        </w:rPr>
+      </w:pPr>
+      <w:r>
+        <w:rPr>
+          <w:rFonts w:ascii="Calibri" w:hAnsi="Calibri"/>
+          <w:b/>
+          <w:color w:val="000000"/>
+        </w:rPr>
+        <w:t>Setting up PHP SDK:</w:t>
+      </w:r>
+    </w:p>
+    <w:p>
+      <w:pPr>
+        <w:pStyle w:val="ListParagraph"/>
+        <w:spacing w:line="240" w:lineRule="auto"/>
+        <w:rPr>
+          <w:rFonts w:ascii="Calibri" w:hAnsi="Calibri"/>
+          <w:color w:val="000000"/>
+        </w:rPr>
+      </w:pPr>
+    </w:p>
+    <w:p>
+      <w:pPr>
+        <w:spacing w:line="240" w:lineRule="auto"/>
+        <w:rPr>
+          <w:rFonts w:ascii="Calibri" w:hAnsi="Calibri"/>
+          <w:color w:val="000000"/>
+        </w:rPr>
+      </w:pPr>
+      <w:r>
+        <w:rPr>
+          <w:rFonts w:ascii="Calibri" w:hAnsi="Calibri"/>
+          <w:color w:val="000000"/>
+        </w:rPr>
+        <w:t>#!/bin/bash</w:t>
+      </w:r>
+    </w:p>
+    <w:p>
+      <w:pPr>
+        <w:spacing w:line="240" w:lineRule="auto"/>
+        <w:rPr>
+          <w:rFonts w:ascii="Calibri" w:hAnsi="Calibri"/>
+          <w:color w:val="000000"/>
+        </w:rPr>
+      </w:pPr>
+      <w:r>
+        <w:rPr>
+          <w:rFonts w:ascii="Calibri" w:hAnsi="Calibri"/>
+          <w:color w:val="000000"/>
+        </w:rPr>
+        <w:t>yum update -y</w:t>
+      </w:r>
+    </w:p>
+    <w:p>
+      <w:pPr>
+        <w:spacing w:line="240" w:lineRule="auto"/>
+        <w:rPr>
+          <w:rFonts w:ascii="Calibri" w:hAnsi="Calibri"/>
+          <w:color w:val="000000"/>
+        </w:rPr>
+      </w:pPr>
+      <w:r>
+        <w:rPr>
+          <w:rFonts w:ascii="Calibri" w:hAnsi="Calibri"/>
+          <w:color w:val="000000"/>
+        </w:rPr>
+        <w:t>yum install httpd24 php56 git -y</w:t>
+      </w:r>
+    </w:p>
+    <w:p>
+      <w:pPr>
+        <w:spacing w:line="240" w:lineRule="auto"/>
+        <w:rPr>
+          <w:rFonts w:ascii="Calibri" w:hAnsi="Calibri"/>
+          <w:color w:val="000000"/>
+        </w:rPr>
+      </w:pPr>
+      <w:r>
+        <w:rPr>
+          <w:rFonts w:ascii="Calibri" w:hAnsi="Calibri"/>
+          <w:color w:val="000000"/>
+        </w:rPr>
+        <w:t>service httpd start</w:t>
+      </w:r>
+    </w:p>
+    <w:p>
+      <w:pPr>
+        <w:spacing w:line="240" w:lineRule="auto"/>
+        <w:rPr>
+          <w:rFonts w:ascii="Calibri" w:hAnsi="Calibri"/>
+          <w:color w:val="000000"/>
+        </w:rPr>
+      </w:pPr>
+      <w:r>
+        <w:rPr>
+          <w:rFonts w:ascii="Calibri" w:hAnsi="Calibri"/>
+          <w:color w:val="000000"/>
+        </w:rPr>
+        <w:t>chkconfig httpd on</w:t>
+      </w:r>
+    </w:p>
+    <w:p>
+      <w:pPr>
+        <w:spacing w:line="240" w:lineRule="auto"/>
+        <w:rPr>
+          <w:rFonts w:ascii="Calibri" w:hAnsi="Calibri"/>
+          <w:color w:val="000000"/>
+        </w:rPr>
+      </w:pPr>
+      <w:r>
+        <w:rPr>
+          <w:rFonts w:ascii="Calibri" w:hAnsi="Calibri"/>
+          <w:color w:val="000000"/>
+        </w:rPr>
+        <w:t>cd /var/www/html</w:t>
+      </w:r>
+    </w:p>
+    <w:p>
+      <w:pPr>
+        <w:spacing w:line="240" w:lineRule="auto"/>
+        <w:rPr>
+          <w:rFonts w:ascii="Calibri" w:hAnsi="Calibri"/>
+          <w:color w:val="000000"/>
+        </w:rPr>
+      </w:pPr>
+      <w:r>
+        <w:rPr>
+          <w:rFonts w:ascii="Calibri" w:hAnsi="Calibri"/>
+          <w:color w:val="000000"/>
+        </w:rPr>
+        <w:t>echo "&lt;?php phpinfo();?&gt;" &gt; test.php</w:t>
+      </w:r>
+    </w:p>
+    <w:p>
+      <w:pPr>
+        <w:spacing w:line="240" w:lineRule="auto"/>
+        <w:rPr>
+          <w:rFonts w:ascii="Calibri" w:hAnsi="Calibri"/>
+          <w:color w:val="000000"/>
+        </w:rPr>
+      </w:pPr>
+      <w:r>
+        <w:rPr>
+          <w:rFonts w:ascii="Calibri" w:hAnsi="Calibri"/>
+          <w:color w:val="000000"/>
+        </w:rPr>
+        <w:t>git clone</w:t>
+      </w:r>
+      <w:r>
+        <w:rPr>
+          <w:rStyle w:val="apple-converted-space"/>
+          <w:rFonts w:ascii="Calibri" w:hAnsi="Calibri"/>
+          <w:color w:val="000000"/>
+        </w:rPr>
+        <w:t> </w:t>
+      </w:r>
+      <w:hyperlink r:id="rId10" w:history="1">
+        <w:r>
+          <w:rPr>
+            <w:rStyle w:val="Hyperlink"/>
+            <w:rFonts w:ascii="Calibri" w:hAnsi="Calibri"/>
+            <w:color w:val="954F72"/>
+          </w:rPr>
+          <w:t>https://github.com/acloudguru/s3</w:t>
+        </w:r>
+      </w:hyperlink>
+    </w:p>
+    <w:p>
+      <w:pPr>
+        <w:pStyle w:val="ListParagraph"/>
+        <w:spacing w:line="240" w:lineRule="auto"/>
+        <w:rPr>
+          <w:rFonts w:ascii="Calibri" w:hAnsi="Calibri"/>
+          <w:color w:val="000000"/>
+        </w:rPr>
+      </w:pPr>
+      <w:r>
+        <w:rPr>
+          <w:rFonts w:ascii="Calibri" w:hAnsi="Calibri"/>
+          <w:color w:val="000000"/>
+        </w:rPr>
+        <w:t> </w:t>
+      </w:r>
+    </w:p>
+    <w:p>
+      <w:pPr>
+        <w:spacing w:line="240" w:lineRule="auto"/>
+        <w:rPr>
+          <w:rFonts w:ascii="Calibri" w:hAnsi="Calibri"/>
+          <w:color w:val="000000"/>
+        </w:rPr>
+      </w:pPr>
+      <w:r>
+        <w:rPr>
+          <w:rFonts w:ascii="Calibri" w:hAnsi="Calibri"/>
+          <w:color w:val="000000"/>
+        </w:rPr>
+        <w:t>curl –sS</w:t>
+      </w:r>
+      <w:r>
+        <w:rPr>
+          <w:rStyle w:val="apple-converted-space"/>
+          <w:rFonts w:ascii="Calibri" w:hAnsi="Calibri"/>
+          <w:color w:val="000000"/>
+        </w:rPr>
+        <w:t> </w:t>
+      </w:r>
+      <w:hyperlink r:id="rId11" w:history="1">
+        <w:r>
+          <w:rPr>
+            <w:rStyle w:val="Hyperlink"/>
+            <w:rFonts w:ascii="Calibri" w:hAnsi="Calibri"/>
+            <w:color w:val="954F72"/>
+          </w:rPr>
+          <w:t>https://getcomposer.org/installer</w:t>
+        </w:r>
+      </w:hyperlink>
+      <w:r>
+        <w:rPr>
+          <w:rStyle w:val="apple-converted-space"/>
+          <w:rFonts w:ascii="Calibri" w:hAnsi="Calibri"/>
+          <w:color w:val="000000"/>
+        </w:rPr>
+        <w:t> </w:t>
+      </w:r>
+      <w:r>
+        <w:rPr>
+          <w:rFonts w:ascii="Calibri" w:hAnsi="Calibri"/>
+          <w:color w:val="000000"/>
+        </w:rPr>
+        <w:t>| php</w:t>
+      </w:r>
+    </w:p>
+    <w:p>
+      <w:pPr>
+        <w:spacing w:line="240" w:lineRule="auto"/>
+        <w:rPr>
+          <w:rFonts w:ascii="Calibri" w:hAnsi="Calibri"/>
+          <w:color w:val="000000"/>
+        </w:rPr>
+      </w:pPr>
+      <w:r>
+        <w:rPr>
+          <w:rFonts w:ascii="Calibri" w:hAnsi="Calibri"/>
+          <w:color w:val="000000"/>
+        </w:rPr>
+        <w:lastRenderedPageBreak/>
+        <w:t>php composer.phar require aws/aws-sdk-php</w:t>
+      </w:r>
+    </w:p>
+    <w:p>
+      <w:pPr>
+        <w:rPr>
+          <w:rFonts w:ascii="Calibri" w:hAnsi="Calibri"/>
+          <w:color w:val="000000"/>
+        </w:rPr>
+      </w:pPr>
+      <w:r>
+        <w:rPr>
+          <w:rFonts w:ascii="Calibri" w:hAnsi="Calibri"/>
+          <w:color w:val="000000"/>
+        </w:rPr>
+        <w:t>http://docs.aws.amazon.com/aws-sdk-php/v3/guide/getting-started/installation.html</w:t>
+      </w:r>
+    </w:p>
+    <w:p>
+      <w:pPr>
+        <w:pStyle w:val="ListParagraph"/>
+        <w:numPr>
+          <w:ilvl w:val="0"/>
+          <w:numId w:val="8"/>
+        </w:numPr>
+        <w:rPr>
+          <w:rFonts w:ascii="Calibri" w:hAnsi="Calibri"/>
+          <w:color w:val="000000"/>
+        </w:rPr>
+      </w:pPr>
+      <w:hyperlink r:id="rId12" w:history="1">
+        <w:r>
+          <w:rPr>
+            <w:rStyle w:val="Hyperlink"/>
+            <w:rFonts w:ascii="Calibri" w:hAnsi="Calibri"/>
+            <w:color w:val="954F72"/>
+          </w:rPr>
+          <w:t>https://aws.amazon.com/tools/</w:t>
+        </w:r>
+      </w:hyperlink>
+      <w:r>
+        <w:rPr>
+          <w:rStyle w:val="apple-converted-space"/>
+          <w:rFonts w:ascii="Calibri" w:hAnsi="Calibri"/>
+          <w:color w:val="000000"/>
+        </w:rPr>
+        <w:t> </w:t>
+      </w:r>
+      <w:r>
+        <w:rPr>
+          <w:rFonts w:ascii="Calibri" w:hAnsi="Calibri"/>
+          <w:color w:val="000000"/>
+        </w:rPr>
+        <w:t>- Android, iOS, JavaScript, Ja</w:t>
+      </w:r>
+      <w:r>
+        <w:rPr>
+          <w:rFonts w:ascii="Calibri" w:hAnsi="Calibri"/>
+          <w:color w:val="000000"/>
+        </w:rPr>
+        <w:t xml:space="preserve">va, .NET, PHP, Node.js, Python, </w:t>
+      </w:r>
+      <w:r>
+        <w:rPr>
+          <w:rFonts w:ascii="Calibri" w:hAnsi="Calibri"/>
+          <w:color w:val="000000"/>
+        </w:rPr>
+        <w:t>Ruby, Go, C++</w:t>
+      </w:r>
+    </w:p>
+    <w:p>
+      <w:pPr>
+        <w:pStyle w:val="ListParagraph"/>
+        <w:numPr>
+          <w:ilvl w:val="0"/>
+          <w:numId w:val="8"/>
+        </w:numPr>
+        <w:rPr>
+          <w:rFonts w:ascii="Calibri" w:hAnsi="Calibri"/>
+          <w:color w:val="000000"/>
+        </w:rPr>
+      </w:pPr>
+      <w:r>
+        <w:rPr>
+          <w:rFonts w:ascii="Calibri" w:hAnsi="Calibri"/>
+          <w:color w:val="000000"/>
+        </w:rPr>
+        <w:t>Default Region is US-EAST-1.</w:t>
+      </w:r>
+    </w:p>
+    <w:p>
+      <w:pPr>
+        <w:pStyle w:val="ListParagraph"/>
+        <w:numPr>
+          <w:ilvl w:val="0"/>
+          <w:numId w:val="8"/>
+        </w:numPr>
+        <w:rPr>
+          <w:rFonts w:ascii="Calibri" w:hAnsi="Calibri"/>
+          <w:color w:val="000000"/>
+        </w:rPr>
+      </w:pPr>
+      <w:r>
+        <w:rPr>
+          <w:rFonts w:ascii="Calibri" w:hAnsi="Calibri"/>
+          <w:color w:val="000000"/>
+        </w:rPr>
+        <w:t>Some have a default regions (Java)</w:t>
+      </w:r>
+    </w:p>
+    <w:p>
+      <w:pPr>
+        <w:pStyle w:val="ListParagraph"/>
+        <w:numPr>
+          <w:ilvl w:val="0"/>
+          <w:numId w:val="8"/>
+        </w:numPr>
+        <w:rPr>
+          <w:rFonts w:ascii="Calibri" w:hAnsi="Calibri"/>
+          <w:color w:val="000000"/>
+        </w:rPr>
+      </w:pPr>
+      <w:r>
+        <w:rPr>
+          <w:rFonts w:ascii="Calibri" w:hAnsi="Calibri"/>
+          <w:color w:val="000000"/>
+        </w:rPr>
+        <w:t>Some do not (Node.js)</w:t>
+      </w:r>
+    </w:p>
+    <w:p>
+      <w:pPr>
+        <w:rPr>
+          <w:rFonts w:ascii="Calibri" w:hAnsi="Calibri"/>
+          <w:b/>
+          <w:color w:val="000000"/>
+        </w:rPr>
+      </w:pPr>
+      <w:r>
+        <w:rPr>
+          <w:rFonts w:ascii="Calibri" w:hAnsi="Calibri"/>
+          <w:b/>
+          <w:color w:val="000000"/>
+        </w:rPr>
+        <w:t>ELB</w:t>
+      </w:r>
+    </w:p>
+    <w:p>
+      <w:pPr>
+        <w:pStyle w:val="ListParagraph"/>
+        <w:numPr>
+          <w:ilvl w:val="0"/>
+          <w:numId w:val="7"/>
+        </w:numPr>
+        <w:rPr>
+          <w:rFonts w:ascii="Calibri" w:hAnsi="Calibri"/>
+          <w:color w:val="000000"/>
+        </w:rPr>
+      </w:pPr>
+      <w:r>
+        <w:rPr>
+          <w:rFonts w:ascii="Calibri" w:hAnsi="Calibri"/>
+          <w:color w:val="000000"/>
+        </w:rPr>
+        <w:t>ALB use target groups. ELB ties the instances from the AZ’s.</w:t>
+      </w:r>
+    </w:p>
+    <w:p>
+      <w:pPr>
+        <w:pStyle w:val="ListParagraph"/>
+        <w:rPr>
+          <w:rFonts w:ascii="Calibri" w:hAnsi="Calibri"/>
+          <w:color w:val="000000"/>
+        </w:rPr>
+      </w:pPr>
+      <w:r>
+        <w:rPr>
+          <w:rFonts w:ascii="Calibri" w:hAnsi="Calibri"/>
+          <w:color w:val="000000"/>
+        </w:rPr>
+        <w:t> </w:t>
+      </w:r>
+    </w:p>
+    <w:p>
+      <w:pPr>
+        <w:rPr>
+          <w:rFonts w:ascii="Calibri" w:hAnsi="Calibri"/>
+          <w:color w:val="000000"/>
+        </w:rPr>
+      </w:pPr>
+      <w:hyperlink r:id="rId13" w:history="1">
+        <w:r>
+          <w:rPr>
+            <w:rStyle w:val="Hyperlink"/>
+            <w:rFonts w:ascii="Calibri" w:hAnsi="Calibri"/>
+            <w:color w:val="954F72"/>
+          </w:rPr>
+          <w:t>https://aws.amazon.com/ec2/</w:t>
+        </w:r>
+      </w:hyperlink>
+    </w:p>
+    <w:p>
+      <w:pPr>
+        <w:rPr>
+          <w:rFonts w:ascii="Calibri" w:hAnsi="Calibri"/>
+          <w:color w:val="000000"/>
+        </w:rPr>
+      </w:pPr>
+      <w:hyperlink r:id="rId14" w:history="1">
+        <w:r>
+          <w:rPr>
+            <w:rStyle w:val="Hyperlink"/>
+            <w:rFonts w:ascii="Calibri" w:hAnsi="Calibri"/>
+            <w:color w:val="954F72"/>
+          </w:rPr>
+          <w:t>http://docs.aws.amazon.com/AWSEC2/latest/UserGuide/Storage.html</w:t>
+        </w:r>
+      </w:hyperlink>
+    </w:p>
+    <w:p>
+      <w:pPr>
+        <w:rPr>
+          <w:rFonts w:ascii="Calibri" w:hAnsi="Calibri"/>
+          <w:color w:val="000000"/>
+        </w:rPr>
+      </w:pPr>
+      <w:hyperlink r:id="rId15" w:history="1">
+        <w:r>
+          <w:rPr>
+            <w:rStyle w:val="Hyperlink"/>
+            <w:rFonts w:ascii="Calibri" w:hAnsi="Calibri"/>
+            <w:color w:val="954F72"/>
+          </w:rPr>
+          <w:t>http://docs.aws.amazon.com/AWSEC2/latest/UserGuide/ec2-instance-metadata.html</w:t>
+        </w:r>
+      </w:hyperlink>
+    </w:p>
+    <w:p>
+      <w:pPr>
+        <w:rPr>
+          <w:rFonts w:ascii="Calibri" w:hAnsi="Calibri"/>
+          <w:color w:val="000000"/>
+        </w:rPr>
+      </w:pPr>
+    </w:p>
+    <w:p>
+      <w:pPr>
+        <w:rPr>
+          <w:rFonts w:ascii="Calibri" w:hAnsi="Calibri"/>
+          <w:b/>
+          <w:color w:val="000000"/>
+        </w:rPr>
+      </w:pPr>
+      <w:r>
+        <w:rPr>
+          <w:rFonts w:ascii="Calibri" w:hAnsi="Calibri"/>
+          <w:b/>
+          <w:color w:val="000000"/>
+        </w:rPr>
+        <w:t>S3</w:t>
+      </w:r>
+    </w:p>
+    <w:p>
+      <w:pPr>
+        <w:pStyle w:val="ListParagraph"/>
+        <w:numPr>
+          <w:ilvl w:val="0"/>
+          <w:numId w:val="7"/>
+        </w:numPr>
+        <w:rPr>
+          <w:rFonts w:ascii="Calibri" w:hAnsi="Calibri"/>
+          <w:color w:val="000000"/>
+        </w:rPr>
+      </w:pPr>
+      <w:r>
+        <w:rPr>
+          <w:rFonts w:ascii="Calibri" w:hAnsi="Calibri"/>
+          <w:color w:val="000000"/>
+        </w:rPr>
+        <w:t xml:space="preserve">Add random letter so they are evenly distributed across S3. </w:t>
+      </w:r>
+    </w:p>
+    <w:p/>
+    <w:p>
+      <w:pPr>
+        <w:tabs>
+          <w:tab w:val="left" w:pos="916"/>
+          <w:tab w:val="left" w:pos="1832"/>
+          <w:tab w:val="left" w:pos="2748"/>
+          <w:tab w:val="left" w:pos="3664"/>
+          <w:tab w:val="left" w:pos="4580"/>
+          <w:tab w:val="left" w:pos="5496"/>
+          <w:tab w:val="left" w:pos="6412"/>
+          <w:tab w:val="left" w:pos="7328"/>
+          <w:tab w:val="left" w:pos="8244"/>
+          <w:tab w:val="left" w:pos="9160"/>
+          <w:tab w:val="left" w:pos="10076"/>
+          <w:tab w:val="left" w:pos="10992"/>
+          <w:tab w:val="left" w:pos="11908"/>
+          <w:tab w:val="left" w:pos="12824"/>
+          <w:tab w:val="left" w:pos="13740"/>
+          <w:tab w:val="left" w:pos="14656"/>
+        </w:tabs>
+        <w:spacing w:after="0" w:line="240" w:lineRule="auto"/>
+        <w:rPr>
+          <w:rFonts w:ascii="Courier New" w:eastAsia="Times New Roman" w:hAnsi="Courier New" w:cs="Courier New"/>
+          <w:color w:val="000000" w:themeColor="text1"/>
+          <w:sz w:val="20"/>
+          <w:szCs w:val="20"/>
+        </w:rPr>
+      </w:pPr>
+      <w:r>
+        <w:rPr>
+          <w:rFonts w:ascii="Courier New" w:eastAsia="Times New Roman" w:hAnsi="Courier New" w:cs="Courier New"/>
+          <w:color w:val="000000" w:themeColor="text1"/>
+          <w:sz w:val="20"/>
+          <w:szCs w:val="20"/>
+        </w:rPr>
+        <w:t>CORS Resource Sharing:</w:t>
+      </w:r>
+    </w:p>
+    <w:p>
+      <w:pPr>
+        <w:tabs>
+          <w:tab w:val="left" w:pos="916"/>
+          <w:tab w:val="left" w:pos="1832"/>
+          <w:tab w:val="left" w:pos="2748"/>
+          <w:tab w:val="left" w:pos="3664"/>
+          <w:tab w:val="left" w:pos="4580"/>
+          <w:tab w:val="left" w:pos="5496"/>
+          <w:tab w:val="left" w:pos="6412"/>
+          <w:tab w:val="left" w:pos="7328"/>
+          <w:tab w:val="left" w:pos="8244"/>
+          <w:tab w:val="left" w:pos="9160"/>
+          <w:tab w:val="left" w:pos="10076"/>
+          <w:tab w:val="left" w:pos="10992"/>
+          <w:tab w:val="left" w:pos="11908"/>
+          <w:tab w:val="left" w:pos="12824"/>
+          <w:tab w:val="left" w:pos="13740"/>
+          <w:tab w:val="left" w:pos="14656"/>
+        </w:tabs>
+        <w:spacing w:after="0" w:line="240" w:lineRule="auto"/>
+        <w:rPr>
+          <w:rFonts w:ascii="Courier New" w:eastAsia="Times New Roman" w:hAnsi="Courier New" w:cs="Courier New"/>
+          <w:color w:val="008000"/>
+          <w:sz w:val="20"/>
+          <w:szCs w:val="20"/>
+        </w:rPr>
+      </w:pPr>
+    </w:p>
+    <w:p>
+      <w:pPr>
+        <w:tabs>
+          <w:tab w:val="left" w:pos="916"/>
+          <w:tab w:val="left" w:pos="1832"/>
+          <w:tab w:val="left" w:pos="2748"/>
+          <w:tab w:val="left" w:pos="3664"/>
+          <w:tab w:val="left" w:pos="4580"/>
+          <w:tab w:val="left" w:pos="5496"/>
+          <w:tab w:val="left" w:pos="6412"/>
+          <w:tab w:val="left" w:pos="7328"/>
+          <w:tab w:val="left" w:pos="8244"/>
+          <w:tab w:val="left" w:pos="9160"/>
+          <w:tab w:val="left" w:pos="10076"/>
+          <w:tab w:val="left" w:pos="10992"/>
+          <w:tab w:val="left" w:pos="11908"/>
+          <w:tab w:val="left" w:pos="12824"/>
+          <w:tab w:val="left" w:pos="13740"/>
+          <w:tab w:val="left" w:pos="14656"/>
+        </w:tabs>
+        <w:spacing w:after="0" w:line="240" w:lineRule="auto"/>
+        <w:rPr>
+          <w:rFonts w:ascii="Courier New" w:eastAsia="Times New Roman" w:hAnsi="Courier New" w:cs="Courier New"/>
+          <w:sz w:val="20"/>
+          <w:szCs w:val="20"/>
+        </w:rPr>
+      </w:pPr>
+      <w:r>
+        <w:rPr>
+          <w:rFonts w:ascii="Courier New" w:eastAsia="Times New Roman" w:hAnsi="Courier New" w:cs="Courier New"/>
+          <w:color w:val="008000"/>
+          <w:sz w:val="20"/>
+          <w:szCs w:val="20"/>
+        </w:rPr>
+        <w:t>&lt;!--CORS Code - Copyright ACloud.guru--&gt;</w:t>
+      </w:r>
+    </w:p>
+    <w:p>
+      <w:pPr>
+        <w:tabs>
+          <w:tab w:val="left" w:pos="916"/>
+          <w:tab w:val="left" w:pos="1832"/>
+          <w:tab w:val="left" w:pos="2748"/>
+          <w:tab w:val="left" w:pos="3664"/>
+          <w:tab w:val="left" w:pos="4580"/>
+          <w:tab w:val="left" w:pos="5496"/>
+          <w:tab w:val="left" w:pos="6412"/>
+          <w:tab w:val="left" w:pos="7328"/>
+          <w:tab w:val="left" w:pos="8244"/>
+          <w:tab w:val="left" w:pos="9160"/>
+          <w:tab w:val="left" w:pos="10076"/>
+          <w:tab w:val="left" w:pos="10992"/>
+          <w:tab w:val="left" w:pos="11908"/>
+          <w:tab w:val="left" w:pos="12824"/>
+          <w:tab w:val="left" w:pos="13740"/>
+          <w:tab w:val="left" w:pos="14656"/>
+        </w:tabs>
+        <w:spacing w:after="0" w:line="240" w:lineRule="auto"/>
+        <w:rPr>
+          <w:rFonts w:ascii="Courier New" w:eastAsia="Times New Roman" w:hAnsi="Courier New" w:cs="Courier New"/>
+          <w:sz w:val="20"/>
+          <w:szCs w:val="20"/>
+        </w:rPr>
+      </w:pPr>
+      <w:r>
+        <w:rPr>
+          <w:rFonts w:ascii="Courier New" w:eastAsia="Times New Roman" w:hAnsi="Courier New" w:cs="Courier New"/>
+          <w:color w:val="0000FF"/>
+          <w:sz w:val="20"/>
+          <w:szCs w:val="20"/>
+        </w:rPr>
+        <w:t>&lt;</w:t>
+      </w:r>
+      <w:r>
+        <w:rPr>
+          <w:rFonts w:ascii="Courier New" w:eastAsia="Times New Roman" w:hAnsi="Courier New" w:cs="Courier New"/>
+          <w:color w:val="800000"/>
+          <w:sz w:val="20"/>
+          <w:szCs w:val="20"/>
+        </w:rPr>
+        <w:t xml:space="preserve">script </w:t>
+      </w:r>
+      <w:r>
+        <w:rPr>
+          <w:rFonts w:ascii="Courier New" w:eastAsia="Times New Roman" w:hAnsi="Courier New" w:cs="Courier New"/>
+          <w:color w:val="FF0000"/>
+          <w:sz w:val="20"/>
+          <w:szCs w:val="20"/>
+        </w:rPr>
+        <w:t>src</w:t>
+      </w:r>
+      <w:r>
+        <w:rPr>
+          <w:rFonts w:ascii="Courier New" w:eastAsia="Times New Roman" w:hAnsi="Courier New" w:cs="Courier New"/>
+          <w:color w:val="0000FF"/>
+          <w:sz w:val="20"/>
+          <w:szCs w:val="20"/>
+        </w:rPr>
+        <w:t>="https://code.jquery.com/jquery-1.11.0.min.js"&gt;&lt;/</w:t>
+      </w:r>
+      <w:r>
+        <w:rPr>
+          <w:rFonts w:ascii="Courier New" w:eastAsia="Times New Roman" w:hAnsi="Courier New" w:cs="Courier New"/>
+          <w:color w:val="800000"/>
+          <w:sz w:val="20"/>
+          <w:szCs w:val="20"/>
+        </w:rPr>
+        <w:t>script</w:t>
+      </w:r>
+      <w:r>
+        <w:rPr>
+          <w:rFonts w:ascii="Courier New" w:eastAsia="Times New Roman" w:hAnsi="Courier New" w:cs="Courier New"/>
+          <w:color w:val="0000FF"/>
+          <w:sz w:val="20"/>
+          <w:szCs w:val="20"/>
+        </w:rPr>
+        <w:t>&gt;</w:t>
+      </w:r>
+    </w:p>
+    <w:p>
+      <w:pPr>
+        <w:tabs>
+          <w:tab w:val="left" w:pos="916"/>
+          <w:tab w:val="left" w:pos="1832"/>
+          <w:tab w:val="left" w:pos="2748"/>
+          <w:tab w:val="left" w:pos="3664"/>
+          <w:tab w:val="left" w:pos="4580"/>
+          <w:tab w:val="left" w:pos="5496"/>
+          <w:tab w:val="left" w:pos="6412"/>
+          <w:tab w:val="left" w:pos="7328"/>
+          <w:tab w:val="left" w:pos="8244"/>
+          <w:tab w:val="left" w:pos="9160"/>
+          <w:tab w:val="left" w:pos="10076"/>
+          <w:tab w:val="left" w:pos="10992"/>
+          <w:tab w:val="left" w:pos="11908"/>
+          <w:tab w:val="left" w:pos="12824"/>
+          <w:tab w:val="left" w:pos="13740"/>
+          <w:tab w:val="left" w:pos="14656"/>
+        </w:tabs>
+        <w:spacing w:after="0" w:line="240" w:lineRule="auto"/>
+        <w:rPr>
+          <w:rFonts w:ascii="Courier New" w:eastAsia="Times New Roman" w:hAnsi="Courier New" w:cs="Courier New"/>
+          <w:sz w:val="20"/>
+          <w:szCs w:val="20"/>
+        </w:rPr>
+      </w:pPr>
+      <w:r>
+        <w:rPr>
+          <w:rFonts w:ascii="Courier New" w:eastAsia="Times New Roman" w:hAnsi="Courier New" w:cs="Courier New"/>
+          <w:color w:val="0000FF"/>
+          <w:sz w:val="20"/>
+          <w:szCs w:val="20"/>
+        </w:rPr>
+        <w:t>&lt;</w:t>
+      </w:r>
+      <w:r>
+        <w:rPr>
+          <w:rFonts w:ascii="Courier New" w:eastAsia="Times New Roman" w:hAnsi="Courier New" w:cs="Courier New"/>
+          <w:color w:val="800000"/>
+          <w:sz w:val="20"/>
+          <w:szCs w:val="20"/>
+        </w:rPr>
+        <w:t xml:space="preserve">script </w:t>
+      </w:r>
+      <w:r>
+        <w:rPr>
+          <w:rFonts w:ascii="Courier New" w:eastAsia="Times New Roman" w:hAnsi="Courier New" w:cs="Courier New"/>
+          <w:color w:val="FF0000"/>
+          <w:sz w:val="20"/>
+          <w:szCs w:val="20"/>
+        </w:rPr>
+        <w:t>src</w:t>
+      </w:r>
+      <w:r>
+        <w:rPr>
+          <w:rFonts w:ascii="Courier New" w:eastAsia="Times New Roman" w:hAnsi="Courier New" w:cs="Courier New"/>
+          <w:color w:val="0000FF"/>
+          <w:sz w:val="20"/>
+          <w:szCs w:val="20"/>
+        </w:rPr>
+        <w:t>="https://code.jquery.com/jquery-migrate-1.2.1.min.js"&gt;&lt;/</w:t>
+      </w:r>
+      <w:r>
+        <w:rPr>
+          <w:rFonts w:ascii="Courier New" w:eastAsia="Times New Roman" w:hAnsi="Courier New" w:cs="Courier New"/>
+          <w:color w:val="800000"/>
+          <w:sz w:val="20"/>
+          <w:szCs w:val="20"/>
+        </w:rPr>
+        <w:t>script</w:t>
+      </w:r>
+      <w:r>
+        <w:rPr>
+          <w:rFonts w:ascii="Courier New" w:eastAsia="Times New Roman" w:hAnsi="Courier New" w:cs="Courier New"/>
+          <w:color w:val="0000FF"/>
+          <w:sz w:val="20"/>
+          <w:szCs w:val="20"/>
+        </w:rPr>
+        <w:t>&gt;</w:t>
+      </w:r>
+    </w:p>
+    <w:p>
+      <w:pPr>
+        <w:tabs>
+          <w:tab w:val="left" w:pos="916"/>
+          <w:tab w:val="left" w:pos="1832"/>
+          <w:tab w:val="left" w:pos="2748"/>
+          <w:tab w:val="left" w:pos="3664"/>
+          <w:tab w:val="left" w:pos="4580"/>
+          <w:tab w:val="left" w:pos="5496"/>
+          <w:tab w:val="left" w:pos="6412"/>
+          <w:tab w:val="left" w:pos="7328"/>
+          <w:tab w:val="left" w:pos="8244"/>
+          <w:tab w:val="left" w:pos="9160"/>
+          <w:tab w:val="left" w:pos="10076"/>
+          <w:tab w:val="left" w:pos="10992"/>
+          <w:tab w:val="left" w:pos="11908"/>
+          <w:tab w:val="left" w:pos="12824"/>
+          <w:tab w:val="left" w:pos="13740"/>
+          <w:tab w:val="left" w:pos="14656"/>
+        </w:tabs>
+        <w:spacing w:after="0" w:line="240" w:lineRule="auto"/>
+        <w:rPr>
+          <w:rFonts w:ascii="Courier New" w:eastAsia="Times New Roman" w:hAnsi="Courier New" w:cs="Courier New"/>
+          <w:sz w:val="20"/>
+          <w:szCs w:val="20"/>
+        </w:rPr>
+      </w:pPr>
+    </w:p>
+    <w:p>
+      <w:pPr>
+        <w:tabs>
+          <w:tab w:val="left" w:pos="916"/>
+          <w:tab w:val="left" w:pos="1832"/>
+          <w:tab w:val="left" w:pos="2748"/>
+          <w:tab w:val="left" w:pos="3664"/>
+          <w:tab w:val="left" w:pos="4580"/>
+          <w:tab w:val="left" w:pos="5496"/>
+          <w:tab w:val="left" w:pos="6412"/>
+          <w:tab w:val="left" w:pos="7328"/>
+          <w:tab w:val="left" w:pos="8244"/>
+          <w:tab w:val="left" w:pos="9160"/>
+          <w:tab w:val="left" w:pos="10076"/>
+          <w:tab w:val="left" w:pos="10992"/>
+          <w:tab w:val="left" w:pos="11908"/>
+          <w:tab w:val="left" w:pos="12824"/>
+          <w:tab w:val="left" w:pos="13740"/>
+          <w:tab w:val="left" w:pos="14656"/>
+        </w:tabs>
+        <w:spacing w:after="0" w:line="240" w:lineRule="auto"/>
+        <w:rPr>
+          <w:rFonts w:ascii="Courier New" w:eastAsia="Times New Roman" w:hAnsi="Courier New" w:cs="Courier New"/>
+          <w:sz w:val="20"/>
+          <w:szCs w:val="20"/>
+        </w:rPr>
+      </w:pPr>
+      <w:r>
+        <w:rPr>
+          <w:rFonts w:ascii="Courier New" w:eastAsia="Times New Roman" w:hAnsi="Courier New" w:cs="Courier New"/>
+          <w:color w:val="0000FF"/>
+          <w:sz w:val="20"/>
+          <w:szCs w:val="20"/>
+        </w:rPr>
+        <w:t>&lt;</w:t>
+      </w:r>
+      <w:r>
+        <w:rPr>
+          <w:rFonts w:ascii="Courier New" w:eastAsia="Times New Roman" w:hAnsi="Courier New" w:cs="Courier New"/>
+          <w:color w:val="800000"/>
+          <w:sz w:val="20"/>
+          <w:szCs w:val="20"/>
+        </w:rPr>
+        <w:t>html</w:t>
+      </w:r>
+      <w:r>
+        <w:rPr>
+          <w:rFonts w:ascii="Courier New" w:eastAsia="Times New Roman" w:hAnsi="Courier New" w:cs="Courier New"/>
+          <w:color w:val="0000FF"/>
+          <w:sz w:val="20"/>
+          <w:szCs w:val="20"/>
+        </w:rPr>
+        <w:t>&gt;&lt;</w:t>
+      </w:r>
+      <w:r>
+        <w:rPr>
+          <w:rFonts w:ascii="Courier New" w:eastAsia="Times New Roman" w:hAnsi="Courier New" w:cs="Courier New"/>
+          <w:color w:val="800000"/>
+          <w:sz w:val="20"/>
+          <w:szCs w:val="20"/>
+        </w:rPr>
+        <w:t>body</w:t>
+      </w:r>
+      <w:r>
+        <w:rPr>
+          <w:rFonts w:ascii="Courier New" w:eastAsia="Times New Roman" w:hAnsi="Courier New" w:cs="Courier New"/>
+          <w:color w:val="0000FF"/>
+          <w:sz w:val="20"/>
+          <w:szCs w:val="20"/>
+        </w:rPr>
+        <w:t>&gt;&lt;</w:t>
+      </w:r>
+      <w:r>
+        <w:rPr>
+          <w:rFonts w:ascii="Courier New" w:eastAsia="Times New Roman" w:hAnsi="Courier New" w:cs="Courier New"/>
+          <w:color w:val="800000"/>
+          <w:sz w:val="20"/>
+          <w:szCs w:val="20"/>
+        </w:rPr>
+        <w:t>h1</w:t>
+      </w:r>
+      <w:r>
+        <w:rPr>
+          <w:rFonts w:ascii="Courier New" w:eastAsia="Times New Roman" w:hAnsi="Courier New" w:cs="Courier New"/>
+          <w:color w:val="0000FF"/>
+          <w:sz w:val="20"/>
+          <w:szCs w:val="20"/>
+        </w:rPr>
+        <w:t>&gt;</w:t>
+      </w:r>
+      <w:r>
+        <w:rPr>
+          <w:rFonts w:ascii="Courier New" w:eastAsia="Times New Roman" w:hAnsi="Courier New" w:cs="Courier New"/>
+          <w:sz w:val="20"/>
+          <w:szCs w:val="20"/>
+        </w:rPr>
+        <w:t>Welcome to the Index Page!</w:t>
+      </w:r>
+      <w:r>
+        <w:rPr>
+          <w:rFonts w:ascii="Courier New" w:eastAsia="Times New Roman" w:hAnsi="Courier New" w:cs="Courier New"/>
+          <w:color w:val="0000FF"/>
+          <w:sz w:val="20"/>
+          <w:szCs w:val="20"/>
+        </w:rPr>
+        <w:t>&lt;/</w:t>
+      </w:r>
+      <w:r>
+        <w:rPr>
+          <w:rFonts w:ascii="Courier New" w:eastAsia="Times New Roman" w:hAnsi="Courier New" w:cs="Courier New"/>
+          <w:color w:val="800000"/>
+          <w:sz w:val="20"/>
+          <w:szCs w:val="20"/>
+        </w:rPr>
+        <w:t>h1</w:t>
+      </w:r>
+      <w:r>
+        <w:rPr>
+          <w:rFonts w:ascii="Courier New" w:eastAsia="Times New Roman" w:hAnsi="Courier New" w:cs="Courier New"/>
+          <w:color w:val="0000FF"/>
+          <w:sz w:val="20"/>
+          <w:szCs w:val="20"/>
+        </w:rPr>
+        <w:t>&gt;</w:t>
+      </w:r>
+    </w:p>
+    <w:p>
+      <w:pPr>
+        <w:tabs>
+          <w:tab w:val="left" w:pos="916"/>
+          <w:tab w:val="left" w:pos="1832"/>
+          <w:tab w:val="left" w:pos="2748"/>
+          <w:tab w:val="left" w:pos="3664"/>
+          <w:tab w:val="left" w:pos="4580"/>
+          <w:tab w:val="left" w:pos="5496"/>
+          <w:tab w:val="left" w:pos="6412"/>
+          <w:tab w:val="left" w:pos="7328"/>
+          <w:tab w:val="left" w:pos="8244"/>
+          <w:tab w:val="left" w:pos="9160"/>
+          <w:tab w:val="left" w:pos="10076"/>
+          <w:tab w:val="left" w:pos="10992"/>
+          <w:tab w:val="left" w:pos="11908"/>
+          <w:tab w:val="left" w:pos="12824"/>
+          <w:tab w:val="left" w:pos="13740"/>
+          <w:tab w:val="left" w:pos="14656"/>
+        </w:tabs>
+        <w:spacing w:after="0" w:line="240" w:lineRule="auto"/>
+        <w:rPr>
+          <w:rFonts w:ascii="Courier New" w:eastAsia="Times New Roman" w:hAnsi="Courier New" w:cs="Courier New"/>
+          <w:sz w:val="20"/>
+          <w:szCs w:val="20"/>
+        </w:rPr>
+      </w:pPr>
+    </w:p>
+    <w:p>
+      <w:pPr>
+        <w:tabs>
+          <w:tab w:val="left" w:pos="916"/>
+          <w:tab w:val="left" w:pos="1832"/>
+          <w:tab w:val="left" w:pos="2748"/>
+          <w:tab w:val="left" w:pos="3664"/>
+          <w:tab w:val="left" w:pos="4580"/>
+          <w:tab w:val="left" w:pos="5496"/>
+          <w:tab w:val="left" w:pos="6412"/>
+          <w:tab w:val="left" w:pos="7328"/>
+          <w:tab w:val="left" w:pos="8244"/>
+          <w:tab w:val="left" w:pos="9160"/>
+          <w:tab w:val="left" w:pos="10076"/>
+          <w:tab w:val="left" w:pos="10992"/>
+          <w:tab w:val="left" w:pos="11908"/>
+          <w:tab w:val="left" w:pos="12824"/>
+          <w:tab w:val="left" w:pos="13740"/>
+          <w:tab w:val="left" w:pos="14656"/>
+        </w:tabs>
+        <w:spacing w:after="0" w:line="240" w:lineRule="auto"/>
+        <w:rPr>
+          <w:rFonts w:ascii="Courier New" w:eastAsia="Times New Roman" w:hAnsi="Courier New" w:cs="Courier New"/>
+          <w:sz w:val="20"/>
+          <w:szCs w:val="20"/>
+        </w:rPr>
+      </w:pPr>
+      <w:r>
+        <w:rPr>
+          <w:rFonts w:ascii="Courier New" w:eastAsia="Times New Roman" w:hAnsi="Courier New" w:cs="Courier New"/>
+          <w:color w:val="0000FF"/>
+          <w:sz w:val="20"/>
+          <w:szCs w:val="20"/>
+        </w:rPr>
+        <w:t>&lt;</w:t>
+      </w:r>
+      <w:r>
+        <w:rPr>
+          <w:rFonts w:ascii="Courier New" w:eastAsia="Times New Roman" w:hAnsi="Courier New" w:cs="Courier New"/>
+          <w:color w:val="800000"/>
+          <w:sz w:val="20"/>
+          <w:szCs w:val="20"/>
+        </w:rPr>
+        <w:t xml:space="preserve">div </w:t>
+      </w:r>
+      <w:r>
+        <w:rPr>
+          <w:rFonts w:ascii="Courier New" w:eastAsia="Times New Roman" w:hAnsi="Courier New" w:cs="Courier New"/>
+          <w:color w:val="FF0000"/>
+          <w:sz w:val="20"/>
+          <w:szCs w:val="20"/>
+        </w:rPr>
+        <w:t>id</w:t>
+      </w:r>
+      <w:r>
+        <w:rPr>
+          <w:rFonts w:ascii="Courier New" w:eastAsia="Times New Roman" w:hAnsi="Courier New" w:cs="Courier New"/>
+          <w:color w:val="0000FF"/>
+          <w:sz w:val="20"/>
+          <w:szCs w:val="20"/>
+        </w:rPr>
+        <w:t>="get-html-from-other-s3"&gt;&lt;/</w:t>
+      </w:r>
+      <w:r>
+        <w:rPr>
+          <w:rFonts w:ascii="Courier New" w:eastAsia="Times New Roman" w:hAnsi="Courier New" w:cs="Courier New"/>
+          <w:color w:val="800000"/>
+          <w:sz w:val="20"/>
+          <w:szCs w:val="20"/>
+        </w:rPr>
+        <w:t>div</w:t>
+      </w:r>
+      <w:r>
+        <w:rPr>
+          <w:rFonts w:ascii="Courier New" w:eastAsia="Times New Roman" w:hAnsi="Courier New" w:cs="Courier New"/>
+          <w:color w:val="0000FF"/>
+          <w:sz w:val="20"/>
+          <w:szCs w:val="20"/>
+        </w:rPr>
+        <w:t>&gt;</w:t>
+      </w:r>
+    </w:p>
+    <w:p>
+      <w:pPr>
+        <w:tabs>
+          <w:tab w:val="left" w:pos="916"/>
+          <w:tab w:val="left" w:pos="1832"/>
+          <w:tab w:val="left" w:pos="2748"/>
+          <w:tab w:val="left" w:pos="3664"/>
+          <w:tab w:val="left" w:pos="4580"/>
+          <w:tab w:val="left" w:pos="5496"/>
+          <w:tab w:val="left" w:pos="6412"/>
+          <w:tab w:val="left" w:pos="7328"/>
+          <w:tab w:val="left" w:pos="8244"/>
+          <w:tab w:val="left" w:pos="9160"/>
+          <w:tab w:val="left" w:pos="10076"/>
+          <w:tab w:val="left" w:pos="10992"/>
+          <w:tab w:val="left" w:pos="11908"/>
+          <w:tab w:val="left" w:pos="12824"/>
+          <w:tab w:val="left" w:pos="13740"/>
+          <w:tab w:val="left" w:pos="14656"/>
+        </w:tabs>
+        <w:spacing w:after="0" w:line="240" w:lineRule="auto"/>
+        <w:rPr>
+          <w:rFonts w:ascii="Courier New" w:eastAsia="Times New Roman" w:hAnsi="Courier New" w:cs="Courier New"/>
+          <w:sz w:val="20"/>
+          <w:szCs w:val="20"/>
+        </w:rPr>
+      </w:pPr>
+    </w:p>
+    <w:p>
+      <w:pPr>
+        <w:tabs>
+          <w:tab w:val="left" w:pos="916"/>
+          <w:tab w:val="left" w:pos="1832"/>
+          <w:tab w:val="left" w:pos="2748"/>
+          <w:tab w:val="left" w:pos="3664"/>
+          <w:tab w:val="left" w:pos="4580"/>
+          <w:tab w:val="left" w:pos="5496"/>
+          <w:tab w:val="left" w:pos="6412"/>
+          <w:tab w:val="left" w:pos="7328"/>
+          <w:tab w:val="left" w:pos="8244"/>
+          <w:tab w:val="left" w:pos="9160"/>
+          <w:tab w:val="left" w:pos="10076"/>
+          <w:tab w:val="left" w:pos="10992"/>
+          <w:tab w:val="left" w:pos="11908"/>
+          <w:tab w:val="left" w:pos="12824"/>
+          <w:tab w:val="left" w:pos="13740"/>
+          <w:tab w:val="left" w:pos="14656"/>
+        </w:tabs>
+        <w:spacing w:after="0" w:line="240" w:lineRule="auto"/>
+        <w:rPr>
+          <w:rFonts w:ascii="Courier New" w:eastAsia="Times New Roman" w:hAnsi="Courier New" w:cs="Courier New"/>
+          <w:sz w:val="20"/>
+          <w:szCs w:val="20"/>
+        </w:rPr>
+      </w:pPr>
+      <w:r>
+        <w:rPr>
+          <w:rFonts w:ascii="Courier New" w:eastAsia="Times New Roman" w:hAnsi="Courier New" w:cs="Courier New"/>
+          <w:color w:val="0000FF"/>
+          <w:sz w:val="20"/>
+          <w:szCs w:val="20"/>
+        </w:rPr>
+        <w:t>&lt;</w:t>
+      </w:r>
+      <w:r>
+        <w:rPr>
+          <w:rFonts w:ascii="Courier New" w:eastAsia="Times New Roman" w:hAnsi="Courier New" w:cs="Courier New"/>
+          <w:color w:val="800000"/>
+          <w:sz w:val="20"/>
+          <w:szCs w:val="20"/>
+        </w:rPr>
+        <w:t>script</w:t>
+      </w:r>
+      <w:r>
+        <w:rPr>
+          <w:rFonts w:ascii="Courier New" w:eastAsia="Times New Roman" w:hAnsi="Courier New" w:cs="Courier New"/>
+          <w:color w:val="0000FF"/>
+          <w:sz w:val="20"/>
+          <w:szCs w:val="20"/>
+        </w:rPr>
+        <w:t>&gt;</w:t>
+      </w:r>
+    </w:p>
+    <w:p>
+      <w:pPr>
+        <w:tabs>
+          <w:tab w:val="left" w:pos="916"/>
+          <w:tab w:val="left" w:pos="1832"/>
+          <w:tab w:val="left" w:pos="2748"/>
+          <w:tab w:val="left" w:pos="3664"/>
+          <w:tab w:val="left" w:pos="4580"/>
+          <w:tab w:val="left" w:pos="5496"/>
+          <w:tab w:val="left" w:pos="6412"/>
+          <w:tab w:val="left" w:pos="7328"/>
+          <w:tab w:val="left" w:pos="8244"/>
+          <w:tab w:val="left" w:pos="9160"/>
+          <w:tab w:val="left" w:pos="10076"/>
+          <w:tab w:val="left" w:pos="10992"/>
+          <w:tab w:val="left" w:pos="11908"/>
+          <w:tab w:val="left" w:pos="12824"/>
+          <w:tab w:val="left" w:pos="13740"/>
+          <w:tab w:val="left" w:pos="14656"/>
+        </w:tabs>
+        <w:spacing w:after="0" w:line="240" w:lineRule="auto"/>
+        <w:rPr>
+          <w:rFonts w:ascii="Courier New" w:eastAsia="Times New Roman" w:hAnsi="Courier New" w:cs="Courier New"/>
+          <w:sz w:val="20"/>
+          <w:szCs w:val="20"/>
+        </w:rPr>
+      </w:pPr>
+      <w:r>
+        <w:rPr>
+          <w:rFonts w:ascii="Courier New" w:eastAsia="Times New Roman" w:hAnsi="Courier New" w:cs="Courier New"/>
+          <w:sz w:val="20"/>
+          <w:szCs w:val="20"/>
+        </w:rPr>
+        <w:t>$(</w:t>
+      </w:r>
+      <w:r>
+        <w:rPr>
+          <w:rFonts w:ascii="Courier New" w:eastAsia="Times New Roman" w:hAnsi="Courier New" w:cs="Courier New"/>
+          <w:color w:val="800000"/>
+          <w:sz w:val="20"/>
+          <w:szCs w:val="20"/>
+        </w:rPr>
+        <w:t>"#get-html-from-other-s3"</w:t>
+      </w:r>
+      <w:r>
+        <w:rPr>
+          <w:rFonts w:ascii="Courier New" w:eastAsia="Times New Roman" w:hAnsi="Courier New" w:cs="Courier New"/>
+          <w:sz w:val="20"/>
+          <w:szCs w:val="20"/>
+        </w:rPr>
+        <w:t>).load(</w:t>
+      </w:r>
+      <w:r>
+        <w:rPr>
+          <w:rFonts w:ascii="Courier New" w:eastAsia="Times New Roman" w:hAnsi="Courier New" w:cs="Courier New"/>
+          <w:color w:val="800000"/>
+          <w:sz w:val="20"/>
+          <w:szCs w:val="20"/>
+        </w:rPr>
+        <w:t>"http://mycorstestbucketlondon.s3-website.eu-west-2.amazonaws.com/loadpage.html"</w:t>
+      </w:r>
+      <w:r>
+        <w:rPr>
+          <w:rFonts w:ascii="Courier New" w:eastAsia="Times New Roman" w:hAnsi="Courier New" w:cs="Courier New"/>
+          <w:sz w:val="20"/>
+          <w:szCs w:val="20"/>
+        </w:rPr>
+        <w:t>)</w:t>
+      </w:r>
+    </w:p>
+    <w:p>
+      <w:pPr>
+        <w:tabs>
+          <w:tab w:val="left" w:pos="916"/>
+          <w:tab w:val="left" w:pos="1832"/>
+          <w:tab w:val="left" w:pos="2748"/>
+          <w:tab w:val="left" w:pos="3664"/>
+          <w:tab w:val="left" w:pos="4580"/>
+          <w:tab w:val="left" w:pos="5496"/>
+          <w:tab w:val="left" w:pos="6412"/>
+          <w:tab w:val="left" w:pos="7328"/>
+          <w:tab w:val="left" w:pos="8244"/>
+          <w:tab w:val="left" w:pos="9160"/>
+          <w:tab w:val="left" w:pos="10076"/>
+          <w:tab w:val="left" w:pos="10992"/>
+          <w:tab w:val="left" w:pos="11908"/>
+          <w:tab w:val="left" w:pos="12824"/>
+          <w:tab w:val="left" w:pos="13740"/>
+          <w:tab w:val="left" w:pos="14656"/>
+        </w:tabs>
+        <w:spacing w:after="0" w:line="240" w:lineRule="auto"/>
+        <w:rPr>
+          <w:rFonts w:ascii="Courier New" w:eastAsia="Times New Roman" w:hAnsi="Courier New" w:cs="Courier New"/>
+          <w:sz w:val="20"/>
+          <w:szCs w:val="20"/>
+        </w:rPr>
+      </w:pPr>
+      <w:r>
+        <w:rPr>
+          <w:rFonts w:ascii="Courier New" w:eastAsia="Times New Roman" w:hAnsi="Courier New" w:cs="Courier New"/>
+          <w:color w:val="0000FF"/>
+          <w:sz w:val="20"/>
+          <w:szCs w:val="20"/>
+        </w:rPr>
+        <w:t>&lt;/</w:t>
+      </w:r>
+      <w:r>
+        <w:rPr>
+          <w:rFonts w:ascii="Courier New" w:eastAsia="Times New Roman" w:hAnsi="Courier New" w:cs="Courier New"/>
+          <w:color w:val="800000"/>
+          <w:sz w:val="20"/>
+          <w:szCs w:val="20"/>
+        </w:rPr>
+        <w:t>script</w:t>
+      </w:r>
+      <w:r>
+        <w:rPr>
+          <w:rFonts w:ascii="Courier New" w:eastAsia="Times New Roman" w:hAnsi="Courier New" w:cs="Courier New"/>
+          <w:color w:val="0000FF"/>
+          <w:sz w:val="20"/>
+          <w:szCs w:val="20"/>
+        </w:rPr>
+        <w:t>&gt;</w:t>
+      </w:r>
+    </w:p>
+    <w:p/>
+    <w:p>
+      <w:pPr>
+        <w:pStyle w:val="ListParagraph"/>
+        <w:numPr>
+          <w:ilvl w:val="0"/>
+          <w:numId w:val="9"/>
+        </w:numPr>
+        <w:spacing w:after="160" w:line="259" w:lineRule="auto"/>
+      </w:pPr>
+      <w:r>
+        <w:t xml:space="preserve">Have to add the CORS configuration policy to the bucket to allow the main bucket to access the secondary bucket. </w:t>
+      </w:r>
+    </w:p>
+    <w:p/>
+    <w:p>
+      <w:r>
+        <w:t xml:space="preserve">If you delete a version, it is gone forever. Objects can be restored. </w:t>
+      </w:r>
+    </w:p>
+    <w:p>
+      <w:r>
+        <w:lastRenderedPageBreak/>
+        <w:t xml:space="preserve">Previous versions replicate on cross region replication. Delete markers for versions don’t replicate. Delete Markers are replicated. Object deletion do. </w:t>
+      </w:r>
+    </w:p>
+    <w:p>
+      <w:r>
+        <w:t xml:space="preserve">Previous versions with lifecycle are deleted permanently. Lifecycle can be used in conjunction with versioning. </w:t>
+      </w:r>
+    </w:p>
+    <w:p/>
+    <w:p>
+      <w:r>
+        <w:t>CDN</w:t>
+      </w:r>
+    </w:p>
+    <w:p>
+      <w:pPr>
+        <w:pStyle w:val="ListParagraph"/>
+        <w:numPr>
+          <w:ilvl w:val="0"/>
+          <w:numId w:val="9"/>
+        </w:numPr>
+        <w:spacing w:after="160" w:line="259" w:lineRule="auto"/>
+      </w:pPr>
+      <w:r>
+        <w:t xml:space="preserve">Origin – source of the content. S3/EC2/ELB. Can have your own default origin. </w:t>
+      </w:r>
+    </w:p>
+    <w:p>
+      <w:pPr>
+        <w:pStyle w:val="ListParagraph"/>
+        <w:numPr>
+          <w:ilvl w:val="0"/>
+          <w:numId w:val="9"/>
+        </w:numPr>
+        <w:spacing w:after="160" w:line="259" w:lineRule="auto"/>
+      </w:pPr>
+      <w:r>
+        <w:t xml:space="preserve">Edge location separate from AZ. Edge locations are not just read only. Can be written in. </w:t>
+      </w:r>
+    </w:p>
+    <w:p>
+      <w:pPr>
+        <w:pStyle w:val="ListParagraph"/>
+        <w:numPr>
+          <w:ilvl w:val="0"/>
+          <w:numId w:val="9"/>
+        </w:numPr>
+        <w:spacing w:after="160" w:line="259" w:lineRule="auto"/>
+      </w:pPr>
+      <w:r>
+        <w:t>Invalidations stop caches at edge locations. Cost’s money.</w:t>
+      </w:r>
+    </w:p>
+    <w:p>
+      <w:pPr>
+        <w:pStyle w:val="ListParagraph"/>
+        <w:numPr>
+          <w:ilvl w:val="0"/>
+          <w:numId w:val="9"/>
+        </w:numPr>
+        <w:spacing w:after="160" w:line="259" w:lineRule="auto"/>
+      </w:pPr>
+      <w:r>
+        <w:t xml:space="preserve">Can whitelist/blacklist countries. </w:t>
+      </w:r>
+    </w:p>
+    <w:p>
+      <w:pPr>
+        <w:pStyle w:val="ListParagraph"/>
+        <w:numPr>
+          <w:ilvl w:val="0"/>
+          <w:numId w:val="9"/>
+        </w:numPr>
+        <w:spacing w:after="160" w:line="259" w:lineRule="auto"/>
+      </w:pPr>
+      <w:r>
+        <w:t xml:space="preserve">Can upload files and not just download. </w:t>
+      </w:r>
+    </w:p>
+    <w:p>
+      <w:r>
+        <w:t>Storage Gateway</w:t>
+      </w:r>
+    </w:p>
+    <w:p>
+      <w:pPr>
+        <w:pStyle w:val="ListParagraph"/>
+        <w:numPr>
+          <w:ilvl w:val="0"/>
+          <w:numId w:val="10"/>
+        </w:numPr>
+        <w:spacing w:after="160" w:line="259" w:lineRule="auto"/>
+      </w:pPr>
+      <w:r>
+        <w:t>Virtual tape library is backed by Amazon S3</w:t>
+      </w:r>
+    </w:p>
+    <w:p>
+      <w:pPr>
+        <w:pStyle w:val="ListParagraph"/>
+        <w:numPr>
+          <w:ilvl w:val="0"/>
+          <w:numId w:val="10"/>
+        </w:numPr>
+        <w:spacing w:after="160" w:line="259" w:lineRule="auto"/>
+      </w:pPr>
+      <w:r>
+        <w:t xml:space="preserve">Virtual Tape Shelf backed by Glacier. </w:t>
+      </w:r>
+    </w:p>
+    <w:p>
+      <w:pPr>
+        <w:pStyle w:val="ListParagraph"/>
+        <w:numPr>
+          <w:ilvl w:val="1"/>
+          <w:numId w:val="10"/>
+        </w:numPr>
+        <w:spacing w:after="160" w:line="259" w:lineRule="auto"/>
+      </w:pPr>
+      <w:r>
+        <w:t>Access is instantaneous</w:t>
+      </w:r>
+    </w:p>
+    <w:p>
+      <w:pPr>
+        <w:pStyle w:val="ListParagraph"/>
+        <w:numPr>
+          <w:ilvl w:val="1"/>
+          <w:numId w:val="10"/>
+        </w:numPr>
+        <w:spacing w:after="160" w:line="259" w:lineRule="auto"/>
+      </w:pPr>
+      <w:r>
+        <w:t>If you need a lower RTO, go with virtual tape library based 24 hours.</w:t>
+      </w:r>
+    </w:p>
+    <w:p>
+      <w:pPr>
+        <w:pStyle w:val="ListParagraph"/>
+        <w:numPr>
+          <w:ilvl w:val="1"/>
+          <w:numId w:val="10"/>
+        </w:numPr>
+        <w:spacing w:after="160" w:line="259" w:lineRule="auto"/>
+      </w:pPr>
+      <w:r>
+        <w:t>Dell, Symantec, Microsoft, Veeam are supported.</w:t>
+      </w:r>
+    </w:p>
+    <w:p>
+      <w:pPr>
+        <w:pStyle w:val="ListParagraph"/>
+        <w:numPr>
+          <w:ilvl w:val="0"/>
+          <w:numId w:val="10"/>
+        </w:numPr>
+        <w:spacing w:after="160" w:line="259" w:lineRule="auto"/>
+      </w:pPr>
+      <w:r>
+        <w:t>Need storage for local buffer and upload buffer. Open 443 and 80, 3260, 53.</w:t>
+      </w:r>
+    </w:p>
+    <w:p>
+      <w:pPr>
+        <w:pStyle w:val="ListParagraph"/>
+        <w:numPr>
+          <w:ilvl w:val="0"/>
+          <w:numId w:val="10"/>
+        </w:numPr>
+        <w:spacing w:after="160" w:line="259" w:lineRule="auto"/>
+      </w:pPr>
+      <w:r>
+        <w:t xml:space="preserve">Can create stored volumes from snapshot. </w:t>
+      </w:r>
+    </w:p>
+    <w:p>
+      <w:pPr>
+        <w:pStyle w:val="ListParagraph"/>
+        <w:numPr>
+          <w:ilvl w:val="0"/>
+          <w:numId w:val="10"/>
+        </w:numPr>
+        <w:spacing w:after="160" w:line="259" w:lineRule="auto"/>
+      </w:pPr>
+      <w:r>
+        <w:t>Stored gateway stored snapshots in S3</w:t>
+      </w:r>
+    </w:p>
+    <w:p>
+      <w:pPr>
+        <w:pStyle w:val="ListParagraph"/>
+        <w:numPr>
+          <w:ilvl w:val="0"/>
+          <w:numId w:val="10"/>
+        </w:numPr>
+        <w:spacing w:after="160" w:line="259" w:lineRule="auto"/>
+      </w:pPr>
+      <w:r>
+        <w:t>Need more than 1 gateway using more than one location.</w:t>
+      </w:r>
+    </w:p>
+    <w:p>
+      <w:r>
+        <w:t>Snowball</w:t>
+      </w:r>
+    </w:p>
+    <w:p>
+      <w:pPr>
+        <w:pStyle w:val="ListParagraph"/>
+        <w:numPr>
+          <w:ilvl w:val="0"/>
+          <w:numId w:val="11"/>
+        </w:numPr>
+        <w:spacing w:after="160" w:line="259" w:lineRule="auto"/>
+      </w:pPr>
+      <w:r>
+        <w:t>Snowball edge is not just storage but also has compute. Can run lambda functions</w:t>
+      </w:r>
+    </w:p>
+    <w:p/>
+    <w:p>
+      <w:r>
+        <w:t>Serverless</w:t>
+      </w:r>
+    </w:p>
+    <w:p>
+      <w:pPr>
+        <w:pStyle w:val="ListParagraph"/>
+        <w:numPr>
+          <w:ilvl w:val="0"/>
+          <w:numId w:val="11"/>
+        </w:numPr>
+        <w:spacing w:after="160" w:line="259" w:lineRule="auto"/>
+      </w:pPr>
+      <w:r>
+        <w:t xml:space="preserve">S3 should have the same name as the domain name to tie the website to a domain. </w:t>
+      </w:r>
+    </w:p>
+    <w:p>
       <w:bookmarkStart w:id="0" w:name="_GoBack"/>
       <w:bookmarkEnd w:id="0"/>
-    </w:p>
-    <w:p>
-      <w:pPr>
-        <w:pStyle w:val="ListParagraph"/>
-        <w:numPr>
-          <w:ilvl w:val="1"/>
-          <w:numId w:val="5"/>
-        </w:numPr>
-        <w:rPr>
-          <w:b/>
-        </w:rPr>
-      </w:pPr>
-      <w:r>
-        <w:t>Magnetic Standard is basically cold but is bootable.</w:t>
-      </w:r>
-    </w:p>
-    <w:p>
-      <w:pPr>
-        <w:rPr>
-          <w:b/>
-        </w:rPr>
-      </w:pPr>
     </w:p>
     <w:sectPr>
       <w:pgSz w:w="12240" w:h="15840"/>
@@ -660,8 +2632,347 @@
 </file>
 
 <file path=word/numbering.xml><?xml version="1.0" encoding="utf-8"?>
-<w:numbering xmlns:wpc="http://schemas.microsoft.com/office/word/2010/wordprocessingCanvas" xmlns:mc="http://schemas.openxmlformats.org/markup-compatibility/2006" xmlns:o="urn:schemas-microsoft-com:office:office" xmlns:r="http://schemas.openxmlformats.org/officeDocument/2006/relationships" xmlns:m="http://schemas.openxmlformats.org/officeDocument/2006/math" xmlns:v="urn:schemas-microsoft-com:vml" xmlns:wp14="http://schemas.microsoft.com/office/word/2010/wordprocessingDrawing" xmlns:wp="http://schemas.openxmlformats.org/drawingml/2006/wordprocessingDrawing" xmlns:w10="urn:schemas-microsoft-com:office:word" xmlns:w="http://schemas.openxmlformats.org/wordprocessingml/2006/main" xmlns:w14="http://schemas.microsoft.com/office/word/2010/wordml" xmlns:w15="http://schemas.microsoft.com/office/word/2012/wordml" xmlns:wpg="http://schemas.microsoft.com/office/word/2010/wordprocessingGroup" xmlns:wpi="http://schemas.microsoft.com/office/word/2010/wordprocessingInk" xmlns:wne="http://schemas.microsoft.com/office/word/2006/wordml" xmlns:wps="http://schemas.microsoft.com/office/word/2010/wordprocessingShape" mc:Ignorable="w14 w15 wp14">
-  <w:abstractNum w:abstractNumId="0" w15:restartNumberingAfterBreak="0">
+<w:numbering xmlns:wpc="http://schemas.microsoft.com/office/word/2010/wordprocessingCanvas" xmlns:mo="http://schemas.microsoft.com/office/mac/office/2008/main" xmlns:mc="http://schemas.openxmlformats.org/markup-compatibility/2006" xmlns:mv="urn:schemas-microsoft-com:mac:vml" xmlns:o="urn:schemas-microsoft-com:office:office" xmlns:r="http://schemas.openxmlformats.org/officeDocument/2006/relationships" xmlns:m="http://schemas.openxmlformats.org/officeDocument/2006/math" xmlns:v="urn:schemas-microsoft-com:vml" xmlns:wp14="http://schemas.microsoft.com/office/word/2010/wordprocessingDrawing" xmlns:wp="http://schemas.openxmlformats.org/drawingml/2006/wordprocessingDrawing" xmlns:w10="urn:schemas-microsoft-com:office:word" xmlns:w="http://schemas.openxmlformats.org/wordprocessingml/2006/main" xmlns:w14="http://schemas.microsoft.com/office/word/2010/wordml" xmlns:w15="http://schemas.microsoft.com/office/word/2012/wordml" xmlns:wpg="http://schemas.microsoft.com/office/word/2010/wordprocessingGroup" xmlns:wpi="http://schemas.microsoft.com/office/word/2010/wordprocessingInk" xmlns:wne="http://schemas.microsoft.com/office/word/2006/wordml" xmlns:wps="http://schemas.microsoft.com/office/word/2010/wordprocessingShape" mc:Ignorable="w14 w15 wp14">
+  <w:abstractNum w:abstractNumId="0">
+    <w:nsid w:val="02F36050"/>
+    <w:multiLevelType w:val="hybridMultilevel"/>
+    <w:tmpl w:val="69D0A90C"/>
+    <w:lvl w:ilvl="0" w:tplc="04090001">
+      <w:start w:val="1"/>
+      <w:numFmt w:val="bullet"/>
+      <w:lvlText w:val=""/>
+      <w:lvlJc w:val="left"/>
+      <w:pPr>
+        <w:ind w:left="720" w:hanging="360"/>
+      </w:pPr>
+      <w:rPr>
+        <w:rFonts w:ascii="Symbol" w:hAnsi="Symbol" w:hint="default"/>
+      </w:rPr>
+    </w:lvl>
+    <w:lvl w:ilvl="1" w:tplc="04090003">
+      <w:start w:val="1"/>
+      <w:numFmt w:val="bullet"/>
+      <w:lvlText w:val="o"/>
+      <w:lvlJc w:val="left"/>
+      <w:pPr>
+        <w:ind w:left="1440" w:hanging="360"/>
+      </w:pPr>
+      <w:rPr>
+        <w:rFonts w:ascii="Courier New" w:hAnsi="Courier New" w:cs="Courier New" w:hint="default"/>
+      </w:rPr>
+    </w:lvl>
+    <w:lvl w:ilvl="2" w:tplc="04090005" w:tentative="1">
+      <w:start w:val="1"/>
+      <w:numFmt w:val="bullet"/>
+      <w:lvlText w:val=""/>
+      <w:lvlJc w:val="left"/>
+      <w:pPr>
+        <w:ind w:left="2160" w:hanging="360"/>
+      </w:pPr>
+      <w:rPr>
+        <w:rFonts w:ascii="Wingdings" w:hAnsi="Wingdings" w:hint="default"/>
+      </w:rPr>
+    </w:lvl>
+    <w:lvl w:ilvl="3" w:tplc="04090001" w:tentative="1">
+      <w:start w:val="1"/>
+      <w:numFmt w:val="bullet"/>
+      <w:lvlText w:val=""/>
+      <w:lvlJc w:val="left"/>
+      <w:pPr>
+        <w:ind w:left="2880" w:hanging="360"/>
+      </w:pPr>
+      <w:rPr>
+        <w:rFonts w:ascii="Symbol" w:hAnsi="Symbol" w:hint="default"/>
+      </w:rPr>
+    </w:lvl>
+    <w:lvl w:ilvl="4" w:tplc="04090003" w:tentative="1">
+      <w:start w:val="1"/>
+      <w:numFmt w:val="bullet"/>
+      <w:lvlText w:val="o"/>
+      <w:lvlJc w:val="left"/>
+      <w:pPr>
+        <w:ind w:left="3600" w:hanging="360"/>
+      </w:pPr>
+      <w:rPr>
+        <w:rFonts w:ascii="Courier New" w:hAnsi="Courier New" w:cs="Courier New" w:hint="default"/>
+      </w:rPr>
+    </w:lvl>
+    <w:lvl w:ilvl="5" w:tplc="04090005" w:tentative="1">
+      <w:start w:val="1"/>
+      <w:numFmt w:val="bullet"/>
+      <w:lvlText w:val=""/>
+      <w:lvlJc w:val="left"/>
+      <w:pPr>
+        <w:ind w:left="4320" w:hanging="360"/>
+      </w:pPr>
+      <w:rPr>
+        <w:rFonts w:ascii="Wingdings" w:hAnsi="Wingdings" w:hint="default"/>
+      </w:rPr>
+    </w:lvl>
+    <w:lvl w:ilvl="6" w:tplc="04090001" w:tentative="1">
+      <w:start w:val="1"/>
+      <w:numFmt w:val="bullet"/>
+      <w:lvlText w:val=""/>
+      <w:lvlJc w:val="left"/>
+      <w:pPr>
+        <w:ind w:left="5040" w:hanging="360"/>
+      </w:pPr>
+      <w:rPr>
+        <w:rFonts w:ascii="Symbol" w:hAnsi="Symbol" w:hint="default"/>
+      </w:rPr>
+    </w:lvl>
+    <w:lvl w:ilvl="7" w:tplc="04090003" w:tentative="1">
+      <w:start w:val="1"/>
+      <w:numFmt w:val="bullet"/>
+      <w:lvlText w:val="o"/>
+      <w:lvlJc w:val="left"/>
+      <w:pPr>
+        <w:ind w:left="5760" w:hanging="360"/>
+      </w:pPr>
+      <w:rPr>
+        <w:rFonts w:ascii="Courier New" w:hAnsi="Courier New" w:cs="Courier New" w:hint="default"/>
+      </w:rPr>
+    </w:lvl>
+    <w:lvl w:ilvl="8" w:tplc="04090005" w:tentative="1">
+      <w:start w:val="1"/>
+      <w:numFmt w:val="bullet"/>
+      <w:lvlText w:val=""/>
+      <w:lvlJc w:val="left"/>
+      <w:pPr>
+        <w:ind w:left="6480" w:hanging="360"/>
+      </w:pPr>
+      <w:rPr>
+        <w:rFonts w:ascii="Wingdings" w:hAnsi="Wingdings" w:hint="default"/>
+      </w:rPr>
+    </w:lvl>
+  </w:abstractNum>
+  <w:abstractNum w:abstractNumId="1">
+    <w:nsid w:val="07A0456D"/>
+    <w:multiLevelType w:val="hybridMultilevel"/>
+    <w:tmpl w:val="8A98585C"/>
+    <w:lvl w:ilvl="0" w:tplc="04090001">
+      <w:start w:val="1"/>
+      <w:numFmt w:val="bullet"/>
+      <w:lvlText w:val=""/>
+      <w:lvlJc w:val="left"/>
+      <w:pPr>
+        <w:ind w:left="720" w:hanging="360"/>
+      </w:pPr>
+      <w:rPr>
+        <w:rFonts w:ascii="Symbol" w:hAnsi="Symbol" w:hint="default"/>
+      </w:rPr>
+    </w:lvl>
+    <w:lvl w:ilvl="1" w:tplc="04090003" w:tentative="1">
+      <w:start w:val="1"/>
+      <w:numFmt w:val="bullet"/>
+      <w:lvlText w:val="o"/>
+      <w:lvlJc w:val="left"/>
+      <w:pPr>
+        <w:ind w:left="1440" w:hanging="360"/>
+      </w:pPr>
+      <w:rPr>
+        <w:rFonts w:ascii="Courier New" w:hAnsi="Courier New" w:cs="Courier New" w:hint="default"/>
+      </w:rPr>
+    </w:lvl>
+    <w:lvl w:ilvl="2" w:tplc="04090005" w:tentative="1">
+      <w:start w:val="1"/>
+      <w:numFmt w:val="bullet"/>
+      <w:lvlText w:val=""/>
+      <w:lvlJc w:val="left"/>
+      <w:pPr>
+        <w:ind w:left="2160" w:hanging="360"/>
+      </w:pPr>
+      <w:rPr>
+        <w:rFonts w:ascii="Wingdings" w:hAnsi="Wingdings" w:hint="default"/>
+      </w:rPr>
+    </w:lvl>
+    <w:lvl w:ilvl="3" w:tplc="04090001" w:tentative="1">
+      <w:start w:val="1"/>
+      <w:numFmt w:val="bullet"/>
+      <w:lvlText w:val=""/>
+      <w:lvlJc w:val="left"/>
+      <w:pPr>
+        <w:ind w:left="2880" w:hanging="360"/>
+      </w:pPr>
+      <w:rPr>
+        <w:rFonts w:ascii="Symbol" w:hAnsi="Symbol" w:hint="default"/>
+      </w:rPr>
+    </w:lvl>
+    <w:lvl w:ilvl="4" w:tplc="04090003" w:tentative="1">
+      <w:start w:val="1"/>
+      <w:numFmt w:val="bullet"/>
+      <w:lvlText w:val="o"/>
+      <w:lvlJc w:val="left"/>
+      <w:pPr>
+        <w:ind w:left="3600" w:hanging="360"/>
+      </w:pPr>
+      <w:rPr>
+        <w:rFonts w:ascii="Courier New" w:hAnsi="Courier New" w:cs="Courier New" w:hint="default"/>
+      </w:rPr>
+    </w:lvl>
+    <w:lvl w:ilvl="5" w:tplc="04090005" w:tentative="1">
+      <w:start w:val="1"/>
+      <w:numFmt w:val="bullet"/>
+      <w:lvlText w:val=""/>
+      <w:lvlJc w:val="left"/>
+      <w:pPr>
+        <w:ind w:left="4320" w:hanging="360"/>
+      </w:pPr>
+      <w:rPr>
+        <w:rFonts w:ascii="Wingdings" w:hAnsi="Wingdings" w:hint="default"/>
+      </w:rPr>
+    </w:lvl>
+    <w:lvl w:ilvl="6" w:tplc="04090001" w:tentative="1">
+      <w:start w:val="1"/>
+      <w:numFmt w:val="bullet"/>
+      <w:lvlText w:val=""/>
+      <w:lvlJc w:val="left"/>
+      <w:pPr>
+        <w:ind w:left="5040" w:hanging="360"/>
+      </w:pPr>
+      <w:rPr>
+        <w:rFonts w:ascii="Symbol" w:hAnsi="Symbol" w:hint="default"/>
+      </w:rPr>
+    </w:lvl>
+    <w:lvl w:ilvl="7" w:tplc="04090003" w:tentative="1">
+      <w:start w:val="1"/>
+      <w:numFmt w:val="bullet"/>
+      <w:lvlText w:val="o"/>
+      <w:lvlJc w:val="left"/>
+      <w:pPr>
+        <w:ind w:left="5760" w:hanging="360"/>
+      </w:pPr>
+      <w:rPr>
+        <w:rFonts w:ascii="Courier New" w:hAnsi="Courier New" w:cs="Courier New" w:hint="default"/>
+      </w:rPr>
+    </w:lvl>
+    <w:lvl w:ilvl="8" w:tplc="04090005" w:tentative="1">
+      <w:start w:val="1"/>
+      <w:numFmt w:val="bullet"/>
+      <w:lvlText w:val=""/>
+      <w:lvlJc w:val="left"/>
+      <w:pPr>
+        <w:ind w:left="6480" w:hanging="360"/>
+      </w:pPr>
+      <w:rPr>
+        <w:rFonts w:ascii="Wingdings" w:hAnsi="Wingdings" w:hint="default"/>
+      </w:rPr>
+    </w:lvl>
+  </w:abstractNum>
+  <w:abstractNum w:abstractNumId="2">
+    <w:nsid w:val="114D7954"/>
+    <w:multiLevelType w:val="hybridMultilevel"/>
+    <w:tmpl w:val="B364A0CE"/>
+    <w:lvl w:ilvl="0" w:tplc="04090001">
+      <w:start w:val="1"/>
+      <w:numFmt w:val="bullet"/>
+      <w:lvlText w:val=""/>
+      <w:lvlJc w:val="left"/>
+      <w:pPr>
+        <w:ind w:left="720" w:hanging="360"/>
+      </w:pPr>
+      <w:rPr>
+        <w:rFonts w:ascii="Symbol" w:hAnsi="Symbol" w:hint="default"/>
+      </w:rPr>
+    </w:lvl>
+    <w:lvl w:ilvl="1" w:tplc="04090003" w:tentative="1">
+      <w:start w:val="1"/>
+      <w:numFmt w:val="bullet"/>
+      <w:lvlText w:val="o"/>
+      <w:lvlJc w:val="left"/>
+      <w:pPr>
+        <w:ind w:left="1440" w:hanging="360"/>
+      </w:pPr>
+      <w:rPr>
+        <w:rFonts w:ascii="Courier New" w:hAnsi="Courier New" w:cs="Courier New" w:hint="default"/>
+      </w:rPr>
+    </w:lvl>
+    <w:lvl w:ilvl="2" w:tplc="04090005" w:tentative="1">
+      <w:start w:val="1"/>
+      <w:numFmt w:val="bullet"/>
+      <w:lvlText w:val=""/>
+      <w:lvlJc w:val="left"/>
+      <w:pPr>
+        <w:ind w:left="2160" w:hanging="360"/>
+      </w:pPr>
+      <w:rPr>
+        <w:rFonts w:ascii="Wingdings" w:hAnsi="Wingdings" w:hint="default"/>
+      </w:rPr>
+    </w:lvl>
+    <w:lvl w:ilvl="3" w:tplc="04090001" w:tentative="1">
+      <w:start w:val="1"/>
+      <w:numFmt w:val="bullet"/>
+      <w:lvlText w:val=""/>
+      <w:lvlJc w:val="left"/>
+      <w:pPr>
+        <w:ind w:left="2880" w:hanging="360"/>
+      </w:pPr>
+      <w:rPr>
+        <w:rFonts w:ascii="Symbol" w:hAnsi="Symbol" w:hint="default"/>
+      </w:rPr>
+    </w:lvl>
+    <w:lvl w:ilvl="4" w:tplc="04090003" w:tentative="1">
+      <w:start w:val="1"/>
+      <w:numFmt w:val="bullet"/>
+      <w:lvlText w:val="o"/>
+      <w:lvlJc w:val="left"/>
+      <w:pPr>
+        <w:ind w:left="3600" w:hanging="360"/>
+      </w:pPr>
+      <w:rPr>
+        <w:rFonts w:ascii="Courier New" w:hAnsi="Courier New" w:cs="Courier New" w:hint="default"/>
+      </w:rPr>
+    </w:lvl>
+    <w:lvl w:ilvl="5" w:tplc="04090005" w:tentative="1">
+      <w:start w:val="1"/>
+      <w:numFmt w:val="bullet"/>
+      <w:lvlText w:val=""/>
+      <w:lvlJc w:val="left"/>
+      <w:pPr>
+        <w:ind w:left="4320" w:hanging="360"/>
+      </w:pPr>
+      <w:rPr>
+        <w:rFonts w:ascii="Wingdings" w:hAnsi="Wingdings" w:hint="default"/>
+      </w:rPr>
+    </w:lvl>
+    <w:lvl w:ilvl="6" w:tplc="04090001" w:tentative="1">
+      <w:start w:val="1"/>
+      <w:numFmt w:val="bullet"/>
+      <w:lvlText w:val=""/>
+      <w:lvlJc w:val="left"/>
+      <w:pPr>
+        <w:ind w:left="5040" w:hanging="360"/>
+      </w:pPr>
+      <w:rPr>
+        <w:rFonts w:ascii="Symbol" w:hAnsi="Symbol" w:hint="default"/>
+      </w:rPr>
+    </w:lvl>
+    <w:lvl w:ilvl="7" w:tplc="04090003" w:tentative="1">
+      <w:start w:val="1"/>
+      <w:numFmt w:val="bullet"/>
+      <w:lvlText w:val="o"/>
+      <w:lvlJc w:val="left"/>
+      <w:pPr>
+        <w:ind w:left="5760" w:hanging="360"/>
+      </w:pPr>
+      <w:rPr>
+        <w:rFonts w:ascii="Courier New" w:hAnsi="Courier New" w:cs="Courier New" w:hint="default"/>
+      </w:rPr>
+    </w:lvl>
+    <w:lvl w:ilvl="8" w:tplc="04090005" w:tentative="1">
+      <w:start w:val="1"/>
+      <w:numFmt w:val="bullet"/>
+      <w:lvlText w:val=""/>
+      <w:lvlJc w:val="left"/>
+      <w:pPr>
+        <w:ind w:left="6480" w:hanging="360"/>
+      </w:pPr>
+      <w:rPr>
+        <w:rFonts w:ascii="Wingdings" w:hAnsi="Wingdings" w:hint="default"/>
+      </w:rPr>
+    </w:lvl>
+  </w:abstractNum>
+  <w:abstractNum w:abstractNumId="3">
     <w:nsid w:val="480F3D2E"/>
     <w:multiLevelType w:val="hybridMultilevel"/>
     <w:tmpl w:val="A3883754"/>
@@ -774,7 +3085,120 @@
       </w:rPr>
     </w:lvl>
   </w:abstractNum>
-  <w:abstractNum w:abstractNumId="1" w15:restartNumberingAfterBreak="0">
+  <w:abstractNum w:abstractNumId="4">
+    <w:nsid w:val="4DE93262"/>
+    <w:multiLevelType w:val="hybridMultilevel"/>
+    <w:tmpl w:val="A5D2D6A4"/>
+    <w:lvl w:ilvl="0" w:tplc="04090001">
+      <w:start w:val="1"/>
+      <w:numFmt w:val="bullet"/>
+      <w:lvlText w:val=""/>
+      <w:lvlJc w:val="left"/>
+      <w:pPr>
+        <w:ind w:left="720" w:hanging="360"/>
+      </w:pPr>
+      <w:rPr>
+        <w:rFonts w:ascii="Symbol" w:hAnsi="Symbol" w:hint="default"/>
+      </w:rPr>
+    </w:lvl>
+    <w:lvl w:ilvl="1" w:tplc="04090003" w:tentative="1">
+      <w:start w:val="1"/>
+      <w:numFmt w:val="bullet"/>
+      <w:lvlText w:val="o"/>
+      <w:lvlJc w:val="left"/>
+      <w:pPr>
+        <w:ind w:left="1440" w:hanging="360"/>
+      </w:pPr>
+      <w:rPr>
+        <w:rFonts w:ascii="Courier New" w:hAnsi="Courier New" w:cs="Courier New" w:hint="default"/>
+      </w:rPr>
+    </w:lvl>
+    <w:lvl w:ilvl="2" w:tplc="04090005" w:tentative="1">
+      <w:start w:val="1"/>
+      <w:numFmt w:val="bullet"/>
+      <w:lvlText w:val=""/>
+      <w:lvlJc w:val="left"/>
+      <w:pPr>
+        <w:ind w:left="2160" w:hanging="360"/>
+      </w:pPr>
+      <w:rPr>
+        <w:rFonts w:ascii="Wingdings" w:hAnsi="Wingdings" w:hint="default"/>
+      </w:rPr>
+    </w:lvl>
+    <w:lvl w:ilvl="3" w:tplc="04090001" w:tentative="1">
+      <w:start w:val="1"/>
+      <w:numFmt w:val="bullet"/>
+      <w:lvlText w:val=""/>
+      <w:lvlJc w:val="left"/>
+      <w:pPr>
+        <w:ind w:left="2880" w:hanging="360"/>
+      </w:pPr>
+      <w:rPr>
+        <w:rFonts w:ascii="Symbol" w:hAnsi="Symbol" w:hint="default"/>
+      </w:rPr>
+    </w:lvl>
+    <w:lvl w:ilvl="4" w:tplc="04090003" w:tentative="1">
+      <w:start w:val="1"/>
+      <w:numFmt w:val="bullet"/>
+      <w:lvlText w:val="o"/>
+      <w:lvlJc w:val="left"/>
+      <w:pPr>
+        <w:ind w:left="3600" w:hanging="360"/>
+      </w:pPr>
+      <w:rPr>
+        <w:rFonts w:ascii="Courier New" w:hAnsi="Courier New" w:cs="Courier New" w:hint="default"/>
+      </w:rPr>
+    </w:lvl>
+    <w:lvl w:ilvl="5" w:tplc="04090005" w:tentative="1">
+      <w:start w:val="1"/>
+      <w:numFmt w:val="bullet"/>
+      <w:lvlText w:val=""/>
+      <w:lvlJc w:val="left"/>
+      <w:pPr>
+        <w:ind w:left="4320" w:hanging="360"/>
+      </w:pPr>
+      <w:rPr>
+        <w:rFonts w:ascii="Wingdings" w:hAnsi="Wingdings" w:hint="default"/>
+      </w:rPr>
+    </w:lvl>
+    <w:lvl w:ilvl="6" w:tplc="04090001" w:tentative="1">
+      <w:start w:val="1"/>
+      <w:numFmt w:val="bullet"/>
+      <w:lvlText w:val=""/>
+      <w:lvlJc w:val="left"/>
+      <w:pPr>
+        <w:ind w:left="5040" w:hanging="360"/>
+      </w:pPr>
+      <w:rPr>
+        <w:rFonts w:ascii="Symbol" w:hAnsi="Symbol" w:hint="default"/>
+      </w:rPr>
+    </w:lvl>
+    <w:lvl w:ilvl="7" w:tplc="04090003" w:tentative="1">
+      <w:start w:val="1"/>
+      <w:numFmt w:val="bullet"/>
+      <w:lvlText w:val="o"/>
+      <w:lvlJc w:val="left"/>
+      <w:pPr>
+        <w:ind w:left="5760" w:hanging="360"/>
+      </w:pPr>
+      <w:rPr>
+        <w:rFonts w:ascii="Courier New" w:hAnsi="Courier New" w:cs="Courier New" w:hint="default"/>
+      </w:rPr>
+    </w:lvl>
+    <w:lvl w:ilvl="8" w:tplc="04090005" w:tentative="1">
+      <w:start w:val="1"/>
+      <w:numFmt w:val="bullet"/>
+      <w:lvlText w:val=""/>
+      <w:lvlJc w:val="left"/>
+      <w:pPr>
+        <w:ind w:left="6480" w:hanging="360"/>
+      </w:pPr>
+      <w:rPr>
+        <w:rFonts w:ascii="Wingdings" w:hAnsi="Wingdings" w:hint="default"/>
+      </w:rPr>
+    </w:lvl>
+  </w:abstractNum>
+  <w:abstractNum w:abstractNumId="5">
     <w:nsid w:val="59A84578"/>
     <w:multiLevelType w:val="hybridMultilevel"/>
     <w:tmpl w:val="7D22F236"/>
@@ -887,7 +3311,120 @@
       </w:rPr>
     </w:lvl>
   </w:abstractNum>
-  <w:abstractNum w:abstractNumId="2" w15:restartNumberingAfterBreak="0">
+  <w:abstractNum w:abstractNumId="6">
+    <w:nsid w:val="63EC1CF8"/>
+    <w:multiLevelType w:val="hybridMultilevel"/>
+    <w:tmpl w:val="0CD4980A"/>
+    <w:lvl w:ilvl="0" w:tplc="04090001">
+      <w:start w:val="1"/>
+      <w:numFmt w:val="bullet"/>
+      <w:lvlText w:val=""/>
+      <w:lvlJc w:val="left"/>
+      <w:pPr>
+        <w:ind w:left="720" w:hanging="360"/>
+      </w:pPr>
+      <w:rPr>
+        <w:rFonts w:ascii="Symbol" w:hAnsi="Symbol" w:hint="default"/>
+      </w:rPr>
+    </w:lvl>
+    <w:lvl w:ilvl="1" w:tplc="04090003" w:tentative="1">
+      <w:start w:val="1"/>
+      <w:numFmt w:val="bullet"/>
+      <w:lvlText w:val="o"/>
+      <w:lvlJc w:val="left"/>
+      <w:pPr>
+        <w:ind w:left="1440" w:hanging="360"/>
+      </w:pPr>
+      <w:rPr>
+        <w:rFonts w:ascii="Courier New" w:hAnsi="Courier New" w:cs="Courier New" w:hint="default"/>
+      </w:rPr>
+    </w:lvl>
+    <w:lvl w:ilvl="2" w:tplc="04090005" w:tentative="1">
+      <w:start w:val="1"/>
+      <w:numFmt w:val="bullet"/>
+      <w:lvlText w:val=""/>
+      <w:lvlJc w:val="left"/>
+      <w:pPr>
+        <w:ind w:left="2160" w:hanging="360"/>
+      </w:pPr>
+      <w:rPr>
+        <w:rFonts w:ascii="Wingdings" w:hAnsi="Wingdings" w:hint="default"/>
+      </w:rPr>
+    </w:lvl>
+    <w:lvl w:ilvl="3" w:tplc="04090001" w:tentative="1">
+      <w:start w:val="1"/>
+      <w:numFmt w:val="bullet"/>
+      <w:lvlText w:val=""/>
+      <w:lvlJc w:val="left"/>
+      <w:pPr>
+        <w:ind w:left="2880" w:hanging="360"/>
+      </w:pPr>
+      <w:rPr>
+        <w:rFonts w:ascii="Symbol" w:hAnsi="Symbol" w:hint="default"/>
+      </w:rPr>
+    </w:lvl>
+    <w:lvl w:ilvl="4" w:tplc="04090003" w:tentative="1">
+      <w:start w:val="1"/>
+      <w:numFmt w:val="bullet"/>
+      <w:lvlText w:val="o"/>
+      <w:lvlJc w:val="left"/>
+      <w:pPr>
+        <w:ind w:left="3600" w:hanging="360"/>
+      </w:pPr>
+      <w:rPr>
+        <w:rFonts w:ascii="Courier New" w:hAnsi="Courier New" w:cs="Courier New" w:hint="default"/>
+      </w:rPr>
+    </w:lvl>
+    <w:lvl w:ilvl="5" w:tplc="04090005" w:tentative="1">
+      <w:start w:val="1"/>
+      <w:numFmt w:val="bullet"/>
+      <w:lvlText w:val=""/>
+      <w:lvlJc w:val="left"/>
+      <w:pPr>
+        <w:ind w:left="4320" w:hanging="360"/>
+      </w:pPr>
+      <w:rPr>
+        <w:rFonts w:ascii="Wingdings" w:hAnsi="Wingdings" w:hint="default"/>
+      </w:rPr>
+    </w:lvl>
+    <w:lvl w:ilvl="6" w:tplc="04090001" w:tentative="1">
+      <w:start w:val="1"/>
+      <w:numFmt w:val="bullet"/>
+      <w:lvlText w:val=""/>
+      <w:lvlJc w:val="left"/>
+      <w:pPr>
+        <w:ind w:left="5040" w:hanging="360"/>
+      </w:pPr>
+      <w:rPr>
+        <w:rFonts w:ascii="Symbol" w:hAnsi="Symbol" w:hint="default"/>
+      </w:rPr>
+    </w:lvl>
+    <w:lvl w:ilvl="7" w:tplc="04090003" w:tentative="1">
+      <w:start w:val="1"/>
+      <w:numFmt w:val="bullet"/>
+      <w:lvlText w:val="o"/>
+      <w:lvlJc w:val="left"/>
+      <w:pPr>
+        <w:ind w:left="5760" w:hanging="360"/>
+      </w:pPr>
+      <w:rPr>
+        <w:rFonts w:ascii="Courier New" w:hAnsi="Courier New" w:cs="Courier New" w:hint="default"/>
+      </w:rPr>
+    </w:lvl>
+    <w:lvl w:ilvl="8" w:tplc="04090005" w:tentative="1">
+      <w:start w:val="1"/>
+      <w:numFmt w:val="bullet"/>
+      <w:lvlText w:val=""/>
+      <w:lvlJc w:val="left"/>
+      <w:pPr>
+        <w:ind w:left="6480" w:hanging="360"/>
+      </w:pPr>
+      <w:rPr>
+        <w:rFonts w:ascii="Wingdings" w:hAnsi="Wingdings" w:hint="default"/>
+      </w:rPr>
+    </w:lvl>
+  </w:abstractNum>
+  <w:abstractNum w:abstractNumId="7">
     <w:nsid w:val="69936E7D"/>
     <w:multiLevelType w:val="hybridMultilevel"/>
     <w:tmpl w:val="04627376"/>
@@ -927,13 +3464,126 @@
         <w:rFonts w:ascii="Wingdings" w:hAnsi="Wingdings" w:hint="default"/>
       </w:rPr>
     </w:lvl>
+    <w:lvl w:ilvl="3" w:tplc="04090001">
+      <w:start w:val="1"/>
+      <w:numFmt w:val="bullet"/>
+      <w:lvlText w:val=""/>
+      <w:lvlJc w:val="left"/>
+      <w:pPr>
+        <w:ind w:left="2880" w:hanging="360"/>
+      </w:pPr>
+      <w:rPr>
+        <w:rFonts w:ascii="Symbol" w:hAnsi="Symbol" w:hint="default"/>
+      </w:rPr>
+    </w:lvl>
+    <w:lvl w:ilvl="4" w:tplc="04090003" w:tentative="1">
+      <w:start w:val="1"/>
+      <w:numFmt w:val="bullet"/>
+      <w:lvlText w:val="o"/>
+      <w:lvlJc w:val="left"/>
+      <w:pPr>
+        <w:ind w:left="3600" w:hanging="360"/>
+      </w:pPr>
+      <w:rPr>
+        <w:rFonts w:ascii="Courier New" w:hAnsi="Courier New" w:cs="Courier New" w:hint="default"/>
+      </w:rPr>
+    </w:lvl>
+    <w:lvl w:ilvl="5" w:tplc="04090005" w:tentative="1">
+      <w:start w:val="1"/>
+      <w:numFmt w:val="bullet"/>
+      <w:lvlText w:val=""/>
+      <w:lvlJc w:val="left"/>
+      <w:pPr>
+        <w:ind w:left="4320" w:hanging="360"/>
+      </w:pPr>
+      <w:rPr>
+        <w:rFonts w:ascii="Wingdings" w:hAnsi="Wingdings" w:hint="default"/>
+      </w:rPr>
+    </w:lvl>
+    <w:lvl w:ilvl="6" w:tplc="04090001" w:tentative="1">
+      <w:start w:val="1"/>
+      <w:numFmt w:val="bullet"/>
+      <w:lvlText w:val=""/>
+      <w:lvlJc w:val="left"/>
+      <w:pPr>
+        <w:ind w:left="5040" w:hanging="360"/>
+      </w:pPr>
+      <w:rPr>
+        <w:rFonts w:ascii="Symbol" w:hAnsi="Symbol" w:hint="default"/>
+      </w:rPr>
+    </w:lvl>
+    <w:lvl w:ilvl="7" w:tplc="04090003" w:tentative="1">
+      <w:start w:val="1"/>
+      <w:numFmt w:val="bullet"/>
+      <w:lvlText w:val="o"/>
+      <w:lvlJc w:val="left"/>
+      <w:pPr>
+        <w:ind w:left="5760" w:hanging="360"/>
+      </w:pPr>
+      <w:rPr>
+        <w:rFonts w:ascii="Courier New" w:hAnsi="Courier New" w:cs="Courier New" w:hint="default"/>
+      </w:rPr>
+    </w:lvl>
+    <w:lvl w:ilvl="8" w:tplc="04090005" w:tentative="1">
+      <w:start w:val="1"/>
+      <w:numFmt w:val="bullet"/>
+      <w:lvlText w:val=""/>
+      <w:lvlJc w:val="left"/>
+      <w:pPr>
+        <w:ind w:left="6480" w:hanging="360"/>
+      </w:pPr>
+      <w:rPr>
+        <w:rFonts w:ascii="Wingdings" w:hAnsi="Wingdings" w:hint="default"/>
+      </w:rPr>
+    </w:lvl>
+  </w:abstractNum>
+  <w:abstractNum w:abstractNumId="8">
+    <w:nsid w:val="751C769E"/>
+    <w:multiLevelType w:val="hybridMultilevel"/>
+    <w:tmpl w:val="963890FE"/>
+    <w:lvl w:ilvl="0" w:tplc="04090001">
+      <w:start w:val="1"/>
+      <w:numFmt w:val="bullet"/>
+      <w:lvlText w:val=""/>
+      <w:lvlJc w:val="left"/>
+      <w:pPr>
+        <w:ind w:left="1495" w:hanging="360"/>
+      </w:pPr>
+      <w:rPr>
+        <w:rFonts w:ascii="Symbol" w:hAnsi="Symbol" w:hint="default"/>
+      </w:rPr>
+    </w:lvl>
+    <w:lvl w:ilvl="1" w:tplc="04090003" w:tentative="1">
+      <w:start w:val="1"/>
+      <w:numFmt w:val="bullet"/>
+      <w:lvlText w:val="o"/>
+      <w:lvlJc w:val="left"/>
+      <w:pPr>
+        <w:ind w:left="2215" w:hanging="360"/>
+      </w:pPr>
+      <w:rPr>
+        <w:rFonts w:ascii="Courier New" w:hAnsi="Courier New" w:cs="Courier New" w:hint="default"/>
+      </w:rPr>
+    </w:lvl>
+    <w:lvl w:ilvl="2" w:tplc="04090005" w:tentative="1">
+      <w:start w:val="1"/>
+      <w:numFmt w:val="bullet"/>
+      <w:lvlText w:val=""/>
+      <w:lvlJc w:val="left"/>
+      <w:pPr>
+        <w:ind w:left="2935" w:hanging="360"/>
+      </w:pPr>
+      <w:rPr>
+        <w:rFonts w:ascii="Wingdings" w:hAnsi="Wingdings" w:hint="default"/>
+      </w:rPr>
+    </w:lvl>
     <w:lvl w:ilvl="3" w:tplc="04090001" w:tentative="1">
       <w:start w:val="1"/>
       <w:numFmt w:val="bullet"/>
       <w:lvlText w:val=""/>
       <w:lvlJc w:val="left"/>
       <w:pPr>
-        <w:ind w:left="2880" w:hanging="360"/>
+        <w:ind w:left="3655" w:hanging="360"/>
       </w:pPr>
       <w:rPr>
         <w:rFonts w:ascii="Symbol" w:hAnsi="Symbol" w:hint="default"/>
@@ -945,7 +3595,7 @@
       <w:lvlText w:val="o"/>
       <w:lvlJc w:val="left"/>
       <w:pPr>
-        <w:ind w:left="3600" w:hanging="360"/>
+        <w:ind w:left="4375" w:hanging="360"/>
       </w:pPr>
       <w:rPr>
         <w:rFonts w:ascii="Courier New" w:hAnsi="Courier New" w:cs="Courier New" w:hint="default"/>
@@ -957,7 +3607,7 @@
       <w:lvlText w:val=""/>
       <w:lvlJc w:val="left"/>
       <w:pPr>
-        <w:ind w:left="4320" w:hanging="360"/>
+        <w:ind w:left="5095" w:hanging="360"/>
       </w:pPr>
       <w:rPr>
         <w:rFonts w:ascii="Wingdings" w:hAnsi="Wingdings" w:hint="default"/>
@@ -969,7 +3619,7 @@
       <w:lvlText w:val=""/>
       <w:lvlJc w:val="left"/>
       <w:pPr>
-        <w:ind w:left="5040" w:hanging="360"/>
+        <w:ind w:left="5815" w:hanging="360"/>
       </w:pPr>
       <w:rPr>
         <w:rFonts w:ascii="Symbol" w:hAnsi="Symbol" w:hint="default"/>
@@ -981,7 +3631,7 @@
       <w:lvlText w:val="o"/>
       <w:lvlJc w:val="left"/>
       <w:pPr>
-        <w:ind w:left="5760" w:hanging="360"/>
+        <w:ind w:left="6535" w:hanging="360"/>
       </w:pPr>
       <w:rPr>
         <w:rFonts w:ascii="Courier New" w:hAnsi="Courier New" w:cs="Courier New" w:hint="default"/>
@@ -993,14 +3643,14 @@
       <w:lvlText w:val=""/>
       <w:lvlJc w:val="left"/>
       <w:pPr>
-        <w:ind w:left="6480" w:hanging="360"/>
+        <w:ind w:left="7255" w:hanging="360"/>
       </w:pPr>
       <w:rPr>
         <w:rFonts w:ascii="Wingdings" w:hAnsi="Wingdings" w:hint="default"/>
       </w:rPr>
     </w:lvl>
   </w:abstractNum>
-  <w:abstractNum w:abstractNumId="3" w15:restartNumberingAfterBreak="0">
+  <w:abstractNum w:abstractNumId="9">
     <w:nsid w:val="7A112C28"/>
     <w:multiLevelType w:val="hybridMultilevel"/>
     <w:tmpl w:val="4D02BB1A"/>
@@ -1113,7 +3763,7 @@
       </w:rPr>
     </w:lvl>
   </w:abstractNum>
-  <w:abstractNum w:abstractNumId="4" w15:restartNumberingAfterBreak="0">
+  <w:abstractNum w:abstractNumId="10">
     <w:nsid w:val="7C38395D"/>
     <w:multiLevelType w:val="hybridMultilevel"/>
     <w:tmpl w:val="B0A2E98A"/>
@@ -1227,19 +3877,37 @@
     </w:lvl>
   </w:abstractNum>
   <w:num w:numId="1">
-    <w:abstractNumId w:val="1"/>
+    <w:abstractNumId w:val="5"/>
   </w:num>
   <w:num w:numId="2">
+    <w:abstractNumId w:val="9"/>
+  </w:num>
+  <w:num w:numId="3">
+    <w:abstractNumId w:val="10"/>
+  </w:num>
+  <w:num w:numId="4">
     <w:abstractNumId w:val="3"/>
   </w:num>
-  <w:num w:numId="3">
+  <w:num w:numId="5">
+    <w:abstractNumId w:val="7"/>
+  </w:num>
+  <w:num w:numId="6">
+    <w:abstractNumId w:val="8"/>
+  </w:num>
+  <w:num w:numId="7">
+    <w:abstractNumId w:val="6"/>
+  </w:num>
+  <w:num w:numId="8">
+    <w:abstractNumId w:val="2"/>
+  </w:num>
+  <w:num w:numId="9">
     <w:abstractNumId w:val="4"/>
   </w:num>
-  <w:num w:numId="4">
+  <w:num w:numId="10">
     <w:abstractNumId w:val="0"/>
   </w:num>
-  <w:num w:numId="5">
-    <w:abstractNumId w:val="2"/>
+  <w:num w:numId="11">
+    <w:abstractNumId w:val="1"/>
   </w:num>
 </w:numbering>
 </file>
@@ -1261,7 +3929,7 @@
       </w:pPr>
     </w:pPrDefault>
   </w:docDefaults>
-  <w:latentStyles w:defLockedState="0" w:defUIPriority="99" w:defSemiHidden="0" w:defUnhideWhenUsed="0" w:defQFormat="0" w:count="371">
+  <w:latentStyles w:defLockedState="0" w:defUIPriority="99" w:defSemiHidden="0" w:defUnhideWhenUsed="0" w:defQFormat="0" w:count="382">
     <w:lsdException w:name="Normal" w:uiPriority="0" w:qFormat="1"/>
     <w:lsdException w:name="heading 1" w:uiPriority="9" w:qFormat="1"/>
     <w:lsdException w:name="heading 2" w:semiHidden="1" w:uiPriority="9" w:unhideWhenUsed="1" w:qFormat="1"/>
@@ -1633,6 +4301,8 @@
     <w:lsdException w:name="List Table 5 Dark Accent 6" w:uiPriority="50"/>
     <w:lsdException w:name="List Table 6 Colorful Accent 6" w:uiPriority="51"/>
     <w:lsdException w:name="List Table 7 Colorful Accent 6" w:uiPriority="52"/>
+    <w:lsdException w:name="Mention" w:semiHidden="1" w:unhideWhenUsed="1"/>
+    <w:lsdException w:name="Smart Hyperlink" w:semiHidden="1" w:unhideWhenUsed="1"/>
   </w:latentStyles>
   <w:style w:type="paragraph" w:default="1" w:styleId="Normal">
     <w:name w:val="Normal"/>
@@ -1684,6 +4354,23 @@
     <w:rsid w:val="00D67848"/>
     <w:rPr>
       <w:color w:val="0000FF" w:themeColor="hyperlink"/>
+      <w:u w:val="single"/>
+    </w:rPr>
+  </w:style>
+  <w:style w:type="character" w:customStyle="1" w:styleId="apple-converted-space">
+    <w:name w:val="apple-converted-space"/>
+    <w:basedOn w:val="DefaultParagraphFont"/>
+    <w:rsid w:val="00680DF4"/>
+  </w:style>
+  <w:style w:type="character" w:styleId="FollowedHyperlink">
+    <w:name w:val="FollowedHyperlink"/>
+    <w:basedOn w:val="DefaultParagraphFont"/>
+    <w:uiPriority w:val="99"/>
+    <w:semiHidden/>
+    <w:unhideWhenUsed/>
+    <w:rsid w:val="00680DF4"/>
+    <w:rPr>
+      <w:color w:val="800080" w:themeColor="followedHyperlink"/>
       <w:u w:val="single"/>
     </w:rPr>
   </w:style>

</xml_diff>